<commit_message>
changed dificulties in report
</commit_message>
<xml_diff>
--- a/TAP/RelatorioCAL.docx
+++ b/TAP/RelatorioCAL.docx
@@ -1,10 +1,10 @@
 
 <file path=word/document.xml><?xml version="1.0" encoding="utf-8"?>
-<w:document xmlns:wpc="http://schemas.microsoft.com/office/word/2010/wordprocessingCanvas" xmlns:cx="http://schemas.microsoft.com/office/drawing/2014/chartex" xmlns:cx1="http://schemas.microsoft.com/office/drawing/2015/9/8/chartex" xmlns:cx2="http://schemas.microsoft.com/office/drawing/2015/10/21/chartex" xmlns:cx3="http://schemas.microsoft.com/office/drawing/2016/5/9/chartex" xmlns:cx4="http://schemas.microsoft.com/office/drawing/2016/5/10/chartex" xmlns:cx5="http://schemas.microsoft.com/office/drawing/2016/5/11/chartex" xmlns:cx6="http://schemas.microsoft.com/office/drawing/2016/5/12/chartex" xmlns:cx7="http://schemas.microsoft.com/office/drawing/2016/5/13/chartex" xmlns:cx8="http://schemas.microsoft.com/office/drawing/2016/5/14/chartex" xmlns:mc="http://schemas.openxmlformats.org/markup-compatibility/2006" xmlns:aink="http://schemas.microsoft.com/office/drawing/2016/ink" xmlns:am3d="http://schemas.microsoft.com/office/drawing/2017/model3d" xmlns:o="urn:schemas-microsoft-com:office:office" xmlns:r="http://schemas.openxmlformats.org/officeDocument/2006/relationships" xmlns:m="http://schemas.openxmlformats.org/officeDocument/2006/math" xmlns:v="urn:schemas-microsoft-com:vml" xmlns:wp14="http://schemas.microsoft.com/office/word/2010/wordprocessingDrawing" xmlns:wp="http://schemas.openxmlformats.org/drawingml/2006/wordprocessingDrawing" xmlns:w10="urn:schemas-microsoft-com:office:word" xmlns:w="http://schemas.openxmlformats.org/wordprocessingml/2006/main" xmlns:w14="http://schemas.microsoft.com/office/word/2010/wordml" xmlns:w15="http://schemas.microsoft.com/office/word/2012/wordml" xmlns:w16cid="http://schemas.microsoft.com/office/word/2016/wordml/cid" xmlns:w16se="http://schemas.microsoft.com/office/word/2015/wordml/symex" xmlns:wpg="http://schemas.microsoft.com/office/word/2010/wordprocessingGroup" xmlns:wpi="http://schemas.microsoft.com/office/word/2010/wordprocessingInk" xmlns:wne="http://schemas.microsoft.com/office/word/2006/wordml" xmlns:wps="http://schemas.microsoft.com/office/word/2010/wordprocessingShape" mc:Ignorable="w14 w15 w16se w16cid wp14">
+<w:document xmlns:wpc="http://schemas.microsoft.com/office/word/2010/wordprocessingCanvas" xmlns:cx="http://schemas.microsoft.com/office/drawing/2014/chartex" xmlns:cx1="http://schemas.microsoft.com/office/drawing/2015/9/8/chartex" xmlns:mc="http://schemas.openxmlformats.org/markup-compatibility/2006" xmlns:o="urn:schemas-microsoft-com:office:office" xmlns:r="http://schemas.openxmlformats.org/officeDocument/2006/relationships" xmlns:m="http://schemas.openxmlformats.org/officeDocument/2006/math" xmlns:v="urn:schemas-microsoft-com:vml" xmlns:wp14="http://schemas.microsoft.com/office/word/2010/wordprocessingDrawing" xmlns:wp="http://schemas.openxmlformats.org/drawingml/2006/wordprocessingDrawing" xmlns:w10="urn:schemas-microsoft-com:office:word" xmlns:w="http://schemas.openxmlformats.org/wordprocessingml/2006/main" xmlns:w14="http://schemas.microsoft.com/office/word/2010/wordml" xmlns:w15="http://schemas.microsoft.com/office/word/2012/wordml" xmlns:w16se="http://schemas.microsoft.com/office/word/2015/wordml/symex" xmlns:wpg="http://schemas.microsoft.com/office/word/2010/wordprocessingGroup" xmlns:wpi="http://schemas.microsoft.com/office/word/2010/wordprocessingInk" xmlns:wne="http://schemas.microsoft.com/office/word/2006/wordml" xmlns:wps="http://schemas.microsoft.com/office/word/2010/wordprocessingShape" mc:Ignorable="w14 w15 w16se wp14">
   <w:body>
     <w:p>
       <w:pPr>
-        <w:pStyle w:val="Ttulo"/>
+        <w:pStyle w:val="Title"/>
         <w:rPr>
           <w:sz w:val="96"/>
           <w:szCs w:val="96"/>
@@ -22,7 +22,7 @@
     </w:p>
     <w:p>
       <w:pPr>
-        <w:pStyle w:val="Subttulo"/>
+        <w:pStyle w:val="Subtitle"/>
         <w:rPr>
           <w:lang w:val="pt-PT"/>
         </w:rPr>
@@ -42,7 +42,7 @@
     </w:p>
     <w:p>
       <w:pPr>
-        <w:pStyle w:val="Subttulo"/>
+        <w:pStyle w:val="Subtitle"/>
         <w:rPr>
           <w:u w:val="single"/>
           <w:lang w:val="pt-PT"/>
@@ -51,7 +51,7 @@
     </w:p>
     <w:p>
       <w:pPr>
-        <w:pStyle w:val="Subttulo"/>
+        <w:pStyle w:val="Subtitle"/>
         <w:rPr>
           <w:noProof/>
           <w:lang w:val="pt-PT"/>
@@ -130,7 +130,7 @@
     </w:p>
     <w:p>
       <w:pPr>
-        <w:pStyle w:val="CitaoIntensa"/>
+        <w:pStyle w:val="IntenseQuote"/>
         <w:ind w:left="0"/>
         <w:jc w:val="right"/>
         <w:rPr>
@@ -140,11 +140,11 @@
     </w:p>
     <w:p>
       <w:pPr>
-        <w:pStyle w:val="CitaoIntensa"/>
+        <w:pStyle w:val="IntenseQuote"/>
         <w:ind w:left="0"/>
         <w:jc w:val="right"/>
         <w:rPr>
-          <w:rStyle w:val="Forte"/>
+          <w:rStyle w:val="Strong"/>
           <w:u w:val="single"/>
           <w:lang w:val="pt-PT"/>
         </w:rPr>
@@ -153,7 +153,7 @@
         <w:rPr>
           <w:noProof/>
           <w:u w:val="single"/>
-          <w:lang w:eastAsia="en-GB"/>
+          <w:lang w:val="pt-PT" w:eastAsia="pt-PT"/>
         </w:rPr>
         <w:drawing>
           <wp:anchor distT="0" distB="0" distL="114300" distR="114300" simplePos="0" relativeHeight="251658240" behindDoc="0" locked="0" layoutInCell="1" allowOverlap="1" wp14:anchorId="3157A2BA">
@@ -211,11 +211,9 @@
           </wp:anchor>
         </w:drawing>
       </w:r>
-      <w:bookmarkStart w:id="3" w:name="_GoBack"/>
-      <w:bookmarkEnd w:id="3"/>
-      <w:r>
-        <w:rPr>
-          <w:rStyle w:val="Forte"/>
+      <w:r>
+        <w:rPr>
+          <w:rStyle w:val="Strong"/>
           <w:u w:val="single"/>
           <w:lang w:val="pt-PT"/>
         </w:rPr>
@@ -223,14 +221,14 @@
       </w:r>
       <w:r>
         <w:rPr>
-          <w:rStyle w:val="Forte"/>
+          <w:rStyle w:val="Strong"/>
           <w:lang w:val="pt-PT"/>
         </w:rPr>
         <w:t xml:space="preserve"> 2</w:t>
       </w:r>
       <w:r>
         <w:rPr>
-          <w:rStyle w:val="Forte"/>
+          <w:rStyle w:val="Strong"/>
           <w:lang w:val="pt-PT"/>
         </w:rPr>
         <w:t>mieic05</w:t>
@@ -238,17 +236,17 @@
     </w:p>
     <w:p>
       <w:pPr>
-        <w:pStyle w:val="Citao"/>
+        <w:pStyle w:val="Quote"/>
         <w:jc w:val="right"/>
         <w:rPr>
-          <w:rStyle w:val="nfaseDiscreta"/>
+          <w:rStyle w:val="SubtleEmphasis"/>
           <w:i/>
           <w:lang w:val="pt-PT"/>
         </w:rPr>
       </w:pPr>
       <w:r>
         <w:rPr>
-          <w:rStyle w:val="nfaseDiscreta"/>
+          <w:rStyle w:val="SubtleEmphasis"/>
           <w:lang w:val="pt-PT"/>
         </w:rPr>
         <w:t>Alexandra Mendes,</w:t>
@@ -267,7 +265,7 @@
       <w:hyperlink r:id="rId9" w:history="1">
         <w:r>
           <w:rPr>
-            <w:rStyle w:val="Hiperligao"/>
+            <w:rStyle w:val="Hyperlink"/>
             <w:rFonts w:ascii="Trebuchet MS" w:hAnsi="Trebuchet MS"/>
             <w:i w:val="0"/>
             <w:color w:val="FF0000"/>
@@ -285,6 +283,7 @@
             <w:color w:val="FF0000"/>
             <w:sz w:val="22"/>
             <w:szCs w:val="22"/>
+            <w:lang w:val="pt-PT" w:eastAsia="pt-PT"/>
           </w:rPr>
           <w:drawing>
             <wp:inline distT="0" distB="0" distL="0" distR="0">
@@ -341,7 +340,7 @@
         </w:r>
         <w:r>
           <w:rPr>
-            <w:rStyle w:val="Hiperligao"/>
+            <w:rStyle w:val="Hyperlink"/>
             <w:rFonts w:ascii="Trebuchet MS" w:hAnsi="Trebuchet MS"/>
             <w:i w:val="0"/>
             <w:color w:val="FF0000"/>
@@ -363,29 +362,24 @@
           <w:sz w:val="22"/>
           <w:szCs w:val="22"/>
           <w:shd w:val="clear" w:color="auto" w:fill="FFFFFF"/>
-        </w:rPr>
-      </w:pPr>
-      <w:r>
-        <w:rPr>
-          <w:rStyle w:val="nfaseDiscreta"/>
+          <w:lang w:val="pt-PT"/>
+        </w:rPr>
+      </w:pPr>
+      <w:r>
+        <w:rPr>
+          <w:rStyle w:val="SubtleEmphasis"/>
           <w:i w:val="0"/>
           <w:szCs w:val="24"/>
-        </w:rPr>
-        <w:t>Filipe</w:t>
-      </w:r>
-      <w:r>
-        <w:rPr>
-          <w:rStyle w:val="nfaseDiscreta"/>
+          <w:lang w:val="pt-PT"/>
+        </w:rPr>
+        <w:t>Filipe Pinto Reis</w:t>
+      </w:r>
+      <w:r>
+        <w:rPr>
+          <w:rStyle w:val="SubtleEmphasis"/>
           <w:i w:val="0"/>
           <w:szCs w:val="24"/>
-        </w:rPr>
-        <w:t xml:space="preserve"> Pinto Reis</w:t>
-      </w:r>
-      <w:r>
-        <w:rPr>
-          <w:rStyle w:val="nfaseDiscreta"/>
-          <w:i w:val="0"/>
-          <w:szCs w:val="24"/>
+          <w:lang w:val="pt-PT"/>
         </w:rPr>
         <w:t xml:space="preserve">, </w:t>
       </w:r>
@@ -396,17 +390,19 @@
           <w:sz w:val="22"/>
           <w:szCs w:val="22"/>
           <w:shd w:val="clear" w:color="auto" w:fill="FFFFFF"/>
+          <w:lang w:val="pt-PT"/>
         </w:rPr>
         <w:t> </w:t>
       </w:r>
       <w:hyperlink r:id="rId11" w:history="1">
         <w:r>
           <w:rPr>
-            <w:rStyle w:val="Hiperligao"/>
+            <w:rStyle w:val="Hyperlink"/>
             <w:rFonts w:ascii="Trebuchet MS" w:hAnsi="Trebuchet MS"/>
             <w:color w:val="FF0000"/>
             <w:sz w:val="22"/>
             <w:szCs w:val="22"/>
+            <w:lang w:val="pt-PT"/>
           </w:rPr>
           <w:t>up201506154</w:t>
         </w:r>
@@ -417,6 +413,7 @@
             <w:color w:val="FF0000"/>
             <w:sz w:val="22"/>
             <w:szCs w:val="22"/>
+            <w:lang w:val="pt-PT" w:eastAsia="pt-PT"/>
           </w:rPr>
           <w:drawing>
             <wp:inline distT="0" distB="0" distL="0" distR="0">
@@ -473,11 +470,12 @@
         </w:r>
         <w:r>
           <w:rPr>
-            <w:rStyle w:val="Hiperligao"/>
+            <w:rStyle w:val="Hyperlink"/>
             <w:rFonts w:ascii="Trebuchet MS" w:hAnsi="Trebuchet MS"/>
             <w:color w:val="FF0000"/>
             <w:sz w:val="22"/>
             <w:szCs w:val="22"/>
+            <w:lang w:val="pt-PT"/>
           </w:rPr>
           <w:t>fe.up.pt</w:t>
         </w:r>
@@ -485,37 +483,37 @@
     </w:p>
     <w:p>
       <w:pPr>
-        <w:pStyle w:val="Citao"/>
+        <w:pStyle w:val="Quote"/>
         <w:jc w:val="right"/>
         <w:rPr>
-          <w:rStyle w:val="nfaseDiscreta"/>
-          <w:lang w:val="pt-PT"/>
-        </w:rPr>
-      </w:pPr>
-      <w:r>
-        <w:rPr>
-          <w:rStyle w:val="nfaseDiscreta"/>
+          <w:rStyle w:val="SubtleEmphasis"/>
+          <w:lang w:val="pt-PT"/>
+        </w:rPr>
+      </w:pPr>
+      <w:r>
+        <w:rPr>
+          <w:rStyle w:val="SubtleEmphasis"/>
           <w:lang w:val="pt-PT"/>
         </w:rPr>
         <w:t xml:space="preserve">João </w:t>
       </w:r>
       <w:r>
         <w:rPr>
-          <w:rStyle w:val="nfaseDiscreta"/>
+          <w:rStyle w:val="SubtleEmphasis"/>
           <w:lang w:val="pt-PT"/>
         </w:rPr>
         <w:t xml:space="preserve">Álvaro </w:t>
       </w:r>
       <w:r>
         <w:rPr>
-          <w:rStyle w:val="nfaseDiscreta"/>
+          <w:rStyle w:val="SubtleEmphasis"/>
           <w:lang w:val="pt-PT"/>
         </w:rPr>
         <w:t>Ferreira,</w:t>
       </w:r>
       <w:r>
         <w:rPr>
-          <w:rStyle w:val="nfaseDiscreta"/>
+          <w:rStyle w:val="SubtleEmphasis"/>
           <w:lang w:val="pt-PT"/>
         </w:rPr>
         <w:t xml:space="preserve"> </w:t>
@@ -534,7 +532,7 @@
       <w:hyperlink r:id="rId12" w:history="1">
         <w:r>
           <w:rPr>
-            <w:rStyle w:val="Hiperligao"/>
+            <w:rStyle w:val="Hyperlink"/>
             <w:rFonts w:ascii="Trebuchet MS" w:hAnsi="Trebuchet MS"/>
             <w:i w:val="0"/>
             <w:color w:val="FF0000"/>
@@ -552,6 +550,7 @@
             <w:color w:val="FF0000"/>
             <w:sz w:val="22"/>
             <w:szCs w:val="22"/>
+            <w:lang w:val="pt-PT" w:eastAsia="pt-PT"/>
           </w:rPr>
           <w:drawing>
             <wp:inline distT="0" distB="0" distL="0" distR="0" wp14:anchorId="42534F7D" wp14:editId="111D33CC">
@@ -608,7 +607,7 @@
         </w:r>
         <w:r>
           <w:rPr>
-            <w:rStyle w:val="Hiperligao"/>
+            <w:rStyle w:val="Hyperlink"/>
             <w:rFonts w:ascii="Trebuchet MS" w:hAnsi="Trebuchet MS"/>
             <w:i w:val="0"/>
             <w:color w:val="FF0000"/>
@@ -622,19 +621,19 @@
     </w:p>
     <w:p>
       <w:pPr>
-        <w:pStyle w:val="Ttulo1"/>
-        <w:rPr>
-          <w:rStyle w:val="nfaseDiscreta"/>
+        <w:pStyle w:val="Heading1"/>
+        <w:rPr>
+          <w:rStyle w:val="SubtleEmphasis"/>
           <w:i w:val="0"/>
           <w:iCs w:val="0"/>
           <w:color w:val="4472C4" w:themeColor="accent1"/>
           <w:lang w:val="pt-PT"/>
         </w:rPr>
       </w:pPr>
-      <w:bookmarkStart w:id="4" w:name="_Toc511441970"/>
-      <w:r>
-        <w:rPr>
-          <w:rStyle w:val="nfaseDiscreta"/>
+      <w:bookmarkStart w:id="3" w:name="_Toc511441970"/>
+      <w:r>
+        <w:rPr>
+          <w:rStyle w:val="SubtleEmphasis"/>
           <w:i w:val="0"/>
           <w:iCs w:val="0"/>
           <w:color w:val="4472C4" w:themeColor="accent1"/>
@@ -643,11 +642,11 @@
         <w:lastRenderedPageBreak/>
         <w:t>Índice</w:t>
       </w:r>
-      <w:bookmarkEnd w:id="4"/>
-    </w:p>
-    <w:p>
-      <w:pPr>
-        <w:pStyle w:val="ndice2"/>
+      <w:bookmarkEnd w:id="3"/>
+    </w:p>
+    <w:p>
+      <w:pPr>
+        <w:pStyle w:val="TOC2"/>
         <w:tabs>
           <w:tab w:val="right" w:leader="dot" w:pos="9016"/>
         </w:tabs>
@@ -660,7 +659,7 @@
       </w:pPr>
       <w:r>
         <w:rPr>
-          <w:rStyle w:val="nfaseDiscreta"/>
+          <w:rStyle w:val="SubtleEmphasis"/>
           <w:i w:val="0"/>
           <w:iCs w:val="0"/>
           <w:color w:val="4472C4" w:themeColor="accent1"/>
@@ -672,7 +671,7 @@
       </w:r>
       <w:r>
         <w:rPr>
-          <w:rStyle w:val="nfaseDiscreta"/>
+          <w:rStyle w:val="SubtleEmphasis"/>
           <w:i w:val="0"/>
           <w:iCs w:val="0"/>
           <w:color w:val="4472C4" w:themeColor="accent1"/>
@@ -684,7 +683,7 @@
       </w:r>
       <w:r>
         <w:rPr>
-          <w:rStyle w:val="nfaseDiscreta"/>
+          <w:rStyle w:val="SubtleEmphasis"/>
           <w:i w:val="0"/>
           <w:iCs w:val="0"/>
           <w:color w:val="4472C4" w:themeColor="accent1"/>
@@ -697,7 +696,7 @@
       <w:hyperlink w:anchor="_Toc511441971" w:history="1">
         <w:r>
           <w:rPr>
-            <w:rStyle w:val="Hiperligao"/>
+            <w:rStyle w:val="Hyperlink"/>
             <w:noProof/>
             <w:lang w:val="pt-PT"/>
           </w:rPr>
@@ -755,7 +754,7 @@
     </w:p>
     <w:p>
       <w:pPr>
-        <w:pStyle w:val="ndice2"/>
+        <w:pStyle w:val="TOC2"/>
         <w:tabs>
           <w:tab w:val="right" w:leader="dot" w:pos="9016"/>
         </w:tabs>
@@ -769,7 +768,7 @@
       <w:hyperlink w:anchor="_Toc511441972" w:history="1">
         <w:r>
           <w:rPr>
-            <w:rStyle w:val="Hiperligao"/>
+            <w:rStyle w:val="Hyperlink"/>
             <w:noProof/>
             <w:lang w:val="pt-PT"/>
           </w:rPr>
@@ -827,7 +826,7 @@
     </w:p>
     <w:p>
       <w:pPr>
-        <w:pStyle w:val="ndice2"/>
+        <w:pStyle w:val="TOC2"/>
         <w:tabs>
           <w:tab w:val="right" w:leader="dot" w:pos="9016"/>
         </w:tabs>
@@ -841,7 +840,7 @@
       <w:hyperlink w:anchor="_Toc511441973" w:history="1">
         <w:r>
           <w:rPr>
-            <w:rStyle w:val="Hiperligao"/>
+            <w:rStyle w:val="Hyperlink"/>
             <w:noProof/>
             <w:lang w:val="pt-PT"/>
           </w:rPr>
@@ -899,7 +898,7 @@
     </w:p>
     <w:p>
       <w:pPr>
-        <w:pStyle w:val="ndice1"/>
+        <w:pStyle w:val="TOC1"/>
         <w:tabs>
           <w:tab w:val="right" w:leader="dot" w:pos="9016"/>
         </w:tabs>
@@ -913,7 +912,7 @@
       <w:hyperlink w:anchor="_Toc511441974" w:history="1">
         <w:r>
           <w:rPr>
-            <w:rStyle w:val="Hiperligao"/>
+            <w:rStyle w:val="Hyperlink"/>
             <w:noProof/>
             <w:lang w:val="pt-PT"/>
           </w:rPr>
@@ -971,7 +970,7 @@
     </w:p>
     <w:p>
       <w:pPr>
-        <w:pStyle w:val="ndice2"/>
+        <w:pStyle w:val="TOC2"/>
         <w:tabs>
           <w:tab w:val="right" w:leader="dot" w:pos="9016"/>
         </w:tabs>
@@ -985,7 +984,7 @@
       <w:hyperlink w:anchor="_Toc511441975" w:history="1">
         <w:r>
           <w:rPr>
-            <w:rStyle w:val="Hiperligao"/>
+            <w:rStyle w:val="Hyperlink"/>
             <w:noProof/>
             <w:lang w:val="pt-PT"/>
           </w:rPr>
@@ -1043,7 +1042,7 @@
     </w:p>
     <w:p>
       <w:pPr>
-        <w:pStyle w:val="ndice2"/>
+        <w:pStyle w:val="TOC2"/>
         <w:tabs>
           <w:tab w:val="right" w:leader="dot" w:pos="9016"/>
         </w:tabs>
@@ -1057,7 +1056,7 @@
       <w:hyperlink w:anchor="_Toc511441976" w:history="1">
         <w:r>
           <w:rPr>
-            <w:rStyle w:val="Hiperligao"/>
+            <w:rStyle w:val="Hyperlink"/>
             <w:noProof/>
             <w:lang w:val="pt-PT"/>
           </w:rPr>
@@ -1115,7 +1114,7 @@
     </w:p>
     <w:p>
       <w:pPr>
-        <w:pStyle w:val="ndice2"/>
+        <w:pStyle w:val="TOC2"/>
         <w:tabs>
           <w:tab w:val="right" w:leader="dot" w:pos="9016"/>
         </w:tabs>
@@ -1129,7 +1128,7 @@
       <w:hyperlink w:anchor="_Toc511441977" w:history="1">
         <w:r>
           <w:rPr>
-            <w:rStyle w:val="Hiperligao"/>
+            <w:rStyle w:val="Hyperlink"/>
             <w:noProof/>
             <w:lang w:val="pt-PT"/>
           </w:rPr>
@@ -1187,7 +1186,7 @@
     </w:p>
     <w:p>
       <w:pPr>
-        <w:pStyle w:val="ndice2"/>
+        <w:pStyle w:val="TOC2"/>
         <w:tabs>
           <w:tab w:val="right" w:leader="dot" w:pos="9016"/>
         </w:tabs>
@@ -1201,7 +1200,7 @@
       <w:hyperlink w:anchor="_Toc511441978" w:history="1">
         <w:r>
           <w:rPr>
-            <w:rStyle w:val="Hiperligao"/>
+            <w:rStyle w:val="Hyperlink"/>
             <w:noProof/>
             <w:lang w:val="pt-PT"/>
           </w:rPr>
@@ -1259,7 +1258,7 @@
     </w:p>
     <w:p>
       <w:pPr>
-        <w:pStyle w:val="ndice1"/>
+        <w:pStyle w:val="TOC1"/>
         <w:tabs>
           <w:tab w:val="right" w:leader="dot" w:pos="9016"/>
         </w:tabs>
@@ -1273,7 +1272,7 @@
       <w:hyperlink w:anchor="_Toc511441979" w:history="1">
         <w:r>
           <w:rPr>
-            <w:rStyle w:val="Hiperligao"/>
+            <w:rStyle w:val="Hyperlink"/>
             <w:noProof/>
             <w:lang w:val="pt-PT"/>
           </w:rPr>
@@ -1331,7 +1330,7 @@
     </w:p>
     <w:p>
       <w:pPr>
-        <w:pStyle w:val="ndice2"/>
+        <w:pStyle w:val="TOC2"/>
         <w:tabs>
           <w:tab w:val="right" w:leader="dot" w:pos="9016"/>
         </w:tabs>
@@ -1345,7 +1344,7 @@
       <w:hyperlink w:anchor="_Toc511441980" w:history="1">
         <w:r>
           <w:rPr>
-            <w:rStyle w:val="Hiperligao"/>
+            <w:rStyle w:val="Hyperlink"/>
             <w:noProof/>
             <w:lang w:val="pt-PT"/>
           </w:rPr>
@@ -1403,7 +1402,7 @@
     </w:p>
     <w:p>
       <w:pPr>
-        <w:pStyle w:val="ndice2"/>
+        <w:pStyle w:val="TOC2"/>
         <w:tabs>
           <w:tab w:val="right" w:leader="dot" w:pos="9016"/>
         </w:tabs>
@@ -1417,7 +1416,7 @@
       <w:hyperlink w:anchor="_Toc511441981" w:history="1">
         <w:r>
           <w:rPr>
-            <w:rStyle w:val="Hiperligao"/>
+            <w:rStyle w:val="Hyperlink"/>
             <w:noProof/>
             <w:lang w:val="pt-PT"/>
           </w:rPr>
@@ -1475,7 +1474,7 @@
     </w:p>
     <w:p>
       <w:pPr>
-        <w:pStyle w:val="ndice2"/>
+        <w:pStyle w:val="TOC2"/>
         <w:tabs>
           <w:tab w:val="right" w:leader="dot" w:pos="9016"/>
         </w:tabs>
@@ -1489,7 +1488,7 @@
       <w:hyperlink w:anchor="_Toc511441982" w:history="1">
         <w:r>
           <w:rPr>
-            <w:rStyle w:val="Hiperligao"/>
+            <w:rStyle w:val="Hyperlink"/>
             <w:noProof/>
             <w:lang w:val="pt-PT"/>
           </w:rPr>
@@ -1547,7 +1546,7 @@
     </w:p>
     <w:p>
       <w:pPr>
-        <w:pStyle w:val="ndice2"/>
+        <w:pStyle w:val="TOC2"/>
         <w:tabs>
           <w:tab w:val="right" w:leader="dot" w:pos="9016"/>
         </w:tabs>
@@ -1561,7 +1560,7 @@
       <w:hyperlink w:anchor="_Toc511441983" w:history="1">
         <w:r>
           <w:rPr>
-            <w:rStyle w:val="Hiperligao"/>
+            <w:rStyle w:val="Hyperlink"/>
             <w:noProof/>
             <w:lang w:val="pt-PT"/>
           </w:rPr>
@@ -1619,7 +1618,7 @@
     </w:p>
     <w:p>
       <w:pPr>
-        <w:pStyle w:val="ndice2"/>
+        <w:pStyle w:val="TOC2"/>
         <w:tabs>
           <w:tab w:val="right" w:leader="dot" w:pos="9016"/>
         </w:tabs>
@@ -1633,7 +1632,7 @@
       <w:hyperlink w:anchor="_Toc511441986" w:history="1">
         <w:r>
           <w:rPr>
-            <w:rStyle w:val="Hiperligao"/>
+            <w:rStyle w:val="Hyperlink"/>
             <w:rFonts w:eastAsiaTheme="majorEastAsia"/>
             <w:noProof/>
             <w:lang w:val="pt-PT"/>
@@ -1692,7 +1691,7 @@
     </w:p>
     <w:p>
       <w:pPr>
-        <w:pStyle w:val="ndice1"/>
+        <w:pStyle w:val="TOC1"/>
         <w:tabs>
           <w:tab w:val="right" w:leader="dot" w:pos="9016"/>
         </w:tabs>
@@ -1706,7 +1705,7 @@
       <w:hyperlink w:anchor="_Toc511441987" w:history="1">
         <w:r>
           <w:rPr>
-            <w:rStyle w:val="Hiperligao"/>
+            <w:rStyle w:val="Hyperlink"/>
             <w:noProof/>
             <w:lang w:val="pt-PT"/>
           </w:rPr>
@@ -1764,7 +1763,7 @@
     </w:p>
     <w:p>
       <w:pPr>
-        <w:pStyle w:val="ndice2"/>
+        <w:pStyle w:val="TOC2"/>
         <w:tabs>
           <w:tab w:val="right" w:leader="dot" w:pos="9016"/>
         </w:tabs>
@@ -1778,7 +1777,7 @@
       <w:hyperlink w:anchor="_Toc511441988" w:history="1">
         <w:r>
           <w:rPr>
-            <w:rStyle w:val="Hiperligao"/>
+            <w:rStyle w:val="Hyperlink"/>
             <w:noProof/>
             <w:lang w:val="pt-PT"/>
           </w:rPr>
@@ -1836,7 +1835,7 @@
     </w:p>
     <w:p>
       <w:pPr>
-        <w:pStyle w:val="ndice2"/>
+        <w:pStyle w:val="TOC2"/>
         <w:tabs>
           <w:tab w:val="right" w:leader="dot" w:pos="9016"/>
         </w:tabs>
@@ -1850,7 +1849,7 @@
       <w:hyperlink w:anchor="_Toc511441989" w:history="1">
         <w:r>
           <w:rPr>
-            <w:rStyle w:val="Hiperligao"/>
+            <w:rStyle w:val="Hyperlink"/>
             <w:noProof/>
             <w:lang w:val="pt-PT"/>
           </w:rPr>
@@ -1908,7 +1907,7 @@
     </w:p>
     <w:p>
       <w:pPr>
-        <w:pStyle w:val="ndice2"/>
+        <w:pStyle w:val="TOC2"/>
         <w:tabs>
           <w:tab w:val="right" w:leader="dot" w:pos="9016"/>
         </w:tabs>
@@ -1922,7 +1921,7 @@
       <w:hyperlink w:anchor="_Toc511441990" w:history="1">
         <w:r>
           <w:rPr>
-            <w:rStyle w:val="Hiperligao"/>
+            <w:rStyle w:val="Hyperlink"/>
             <w:noProof/>
             <w:lang w:val="pt-PT"/>
           </w:rPr>
@@ -1980,7 +1979,7 @@
     </w:p>
     <w:p>
       <w:pPr>
-        <w:pStyle w:val="ndice1"/>
+        <w:pStyle w:val="TOC1"/>
         <w:tabs>
           <w:tab w:val="right" w:leader="dot" w:pos="9016"/>
         </w:tabs>
@@ -1994,7 +1993,7 @@
       <w:hyperlink w:anchor="_Toc511441991" w:history="1">
         <w:r>
           <w:rPr>
-            <w:rStyle w:val="Hiperligao"/>
+            <w:rStyle w:val="Hyperlink"/>
             <w:noProof/>
             <w:lang w:val="pt-PT"/>
           </w:rPr>
@@ -2052,7 +2051,7 @@
     </w:p>
     <w:p>
       <w:pPr>
-        <w:pStyle w:val="ndice1"/>
+        <w:pStyle w:val="TOC1"/>
         <w:tabs>
           <w:tab w:val="right" w:leader="dot" w:pos="9016"/>
         </w:tabs>
@@ -2066,7 +2065,7 @@
       <w:hyperlink w:anchor="_Toc511441992" w:history="1">
         <w:r>
           <w:rPr>
-            <w:rStyle w:val="Hiperligao"/>
+            <w:rStyle w:val="Hyperlink"/>
             <w:noProof/>
             <w:lang w:val="pt-PT"/>
           </w:rPr>
@@ -2124,7 +2123,7 @@
     </w:p>
     <w:p>
       <w:pPr>
-        <w:pStyle w:val="ndice1"/>
+        <w:pStyle w:val="TOC1"/>
         <w:tabs>
           <w:tab w:val="right" w:leader="dot" w:pos="9016"/>
         </w:tabs>
@@ -2138,7 +2137,7 @@
       <w:hyperlink w:anchor="_Toc511441993" w:history="1">
         <w:r>
           <w:rPr>
-            <w:rStyle w:val="Hiperligao"/>
+            <w:rStyle w:val="Hyperlink"/>
             <w:noProof/>
             <w:lang w:val="pt-PT"/>
           </w:rPr>
@@ -2196,10 +2195,10 @@
     </w:p>
     <w:p>
       <w:pPr>
-        <w:pStyle w:val="Cabealho2"/>
+        <w:pStyle w:val="Heading2"/>
         <w:jc w:val="left"/>
         <w:rPr>
-          <w:rStyle w:val="nfaseDiscreta"/>
+          <w:rStyle w:val="SubtleEmphasis"/>
           <w:i w:val="0"/>
           <w:iCs w:val="0"/>
           <w:color w:val="4472C4" w:themeColor="accent1"/>
@@ -2210,7 +2209,7 @@
       </w:pPr>
       <w:r>
         <w:rPr>
-          <w:rStyle w:val="nfaseDiscreta"/>
+          <w:rStyle w:val="SubtleEmphasis"/>
           <w:i w:val="0"/>
           <w:iCs w:val="0"/>
           <w:color w:val="4472C4" w:themeColor="accent1"/>
@@ -2223,9 +2222,9 @@
     </w:p>
     <w:p>
       <w:pPr>
-        <w:pStyle w:val="Ttulo1"/>
-        <w:rPr>
-          <w:rStyle w:val="nfaseDiscreta"/>
+        <w:pStyle w:val="Heading1"/>
+        <w:rPr>
+          <w:rStyle w:val="SubtleEmphasis"/>
           <w:i w:val="0"/>
           <w:iCs w:val="0"/>
           <w:color w:val="4472C4" w:themeColor="accent1"/>
@@ -2234,7 +2233,7 @@
       </w:pPr>
       <w:r>
         <w:rPr>
-          <w:rStyle w:val="nfaseDiscreta"/>
+          <w:rStyle w:val="SubtleEmphasis"/>
           <w:i w:val="0"/>
           <w:iCs w:val="0"/>
           <w:color w:val="4472C4" w:themeColor="accent1"/>
@@ -2242,10 +2241,10 @@
         </w:rPr>
         <w:br w:type="page"/>
       </w:r>
-      <w:bookmarkStart w:id="5" w:name="_Toc511441971"/>
-      <w:r>
-        <w:rPr>
-          <w:rStyle w:val="nfaseDiscreta"/>
+      <w:bookmarkStart w:id="4" w:name="_Toc511441971"/>
+      <w:r>
+        <w:rPr>
+          <w:rStyle w:val="SubtleEmphasis"/>
           <w:i w:val="0"/>
           <w:iCs w:val="0"/>
           <w:color w:val="4472C4" w:themeColor="accent1"/>
@@ -2254,7 +2253,7 @@
         <w:lastRenderedPageBreak/>
         <w:t>Descrição do Problema</w:t>
       </w:r>
-      <w:bookmarkEnd w:id="5"/>
+      <w:bookmarkEnd w:id="4"/>
     </w:p>
     <w:p>
       <w:pPr>
@@ -2330,7 +2329,7 @@
     </w:p>
     <w:p>
       <w:pPr>
-        <w:pStyle w:val="Subttulo"/>
+        <w:pStyle w:val="Subtitle"/>
         <w:jc w:val="left"/>
         <w:rPr>
           <w:lang w:val="pt-PT"/>
@@ -2339,7 +2338,7 @@
     </w:p>
     <w:p>
       <w:pPr>
-        <w:pStyle w:val="Subttulo"/>
+        <w:pStyle w:val="Subtitle"/>
         <w:jc w:val="left"/>
         <w:rPr>
           <w:lang w:val="pt-PT"/>
@@ -2357,14 +2356,14 @@
         </w:rPr>
         <w:tab/>
       </w:r>
-      <w:bookmarkStart w:id="6" w:name="_Toc511441972"/>
+      <w:bookmarkStart w:id="5" w:name="_Toc511441972"/>
       <w:r>
         <w:rPr>
           <w:lang w:val="pt-PT"/>
         </w:rPr>
         <w:t>O cliente especifica a origem e destino específicos</w:t>
       </w:r>
-      <w:bookmarkEnd w:id="6"/>
+      <w:bookmarkEnd w:id="5"/>
     </w:p>
     <w:p>
       <w:pPr>
@@ -2382,7 +2381,7 @@
     </w:p>
     <w:p>
       <w:pPr>
-        <w:pStyle w:val="Subttulo"/>
+        <w:pStyle w:val="Subtitle"/>
         <w:ind w:firstLine="720"/>
         <w:jc w:val="left"/>
         <w:rPr>
@@ -2390,14 +2389,14 @@
           <w:lang w:val="pt-PT"/>
         </w:rPr>
       </w:pPr>
-      <w:bookmarkStart w:id="7" w:name="_Toc511441973"/>
+      <w:bookmarkStart w:id="6" w:name="_Toc511441973"/>
       <w:r>
         <w:rPr>
           <w:lang w:val="pt-PT"/>
         </w:rPr>
         <w:t>O cliente especifica grupos de cidades que pretende visitar</w:t>
       </w:r>
-      <w:bookmarkEnd w:id="7"/>
+      <w:bookmarkEnd w:id="6"/>
     </w:p>
     <w:p>
       <w:pPr>
@@ -2477,39 +2476,38 @@
     </w:p>
     <w:p>
       <w:pPr>
-        <w:pStyle w:val="Ttulo1"/>
-        <w:rPr>
-          <w:lang w:val="pt-PT"/>
-        </w:rPr>
-      </w:pPr>
-      <w:bookmarkStart w:id="8" w:name="_Toc511441974"/>
-      <w:r>
-        <w:rPr>
-          <w:lang w:val="pt-PT"/>
-        </w:rPr>
-        <w:lastRenderedPageBreak/>
+        <w:pStyle w:val="Heading1"/>
+        <w:rPr>
+          <w:lang w:val="pt-PT"/>
+        </w:rPr>
+      </w:pPr>
+      <w:bookmarkStart w:id="7" w:name="_Toc511441974"/>
+      <w:r>
+        <w:rPr>
+          <w:lang w:val="pt-PT"/>
+        </w:rPr>
         <w:t>Formalização do Problema</w:t>
       </w:r>
+      <w:bookmarkEnd w:id="7"/>
+    </w:p>
+    <w:p>
+      <w:pPr>
+        <w:pStyle w:val="Subtitle"/>
+        <w:rPr>
+          <w:lang w:val="pt-PT"/>
+        </w:rPr>
+      </w:pPr>
+      <w:bookmarkStart w:id="8" w:name="_Toc511441975"/>
+      <w:r>
+        <w:rPr>
+          <w:lang w:val="pt-PT"/>
+        </w:rPr>
+        <w:t>Dados de Entrada</w:t>
+      </w:r>
       <w:bookmarkEnd w:id="8"/>
     </w:p>
     <w:p>
       <w:pPr>
-        <w:pStyle w:val="Subttulo"/>
-        <w:rPr>
-          <w:lang w:val="pt-PT"/>
-        </w:rPr>
-      </w:pPr>
-      <w:bookmarkStart w:id="9" w:name="_Toc511441975"/>
-      <w:r>
-        <w:rPr>
-          <w:lang w:val="pt-PT"/>
-        </w:rPr>
-        <w:t>Dados de Entrada</w:t>
-      </w:r>
-      <w:bookmarkEnd w:id="9"/>
-    </w:p>
-    <w:p>
-      <w:pPr>
         <w:rPr>
           <w:b/>
           <w:lang w:val="pt-PT"/>
@@ -2626,7 +2624,7 @@
     </w:p>
     <w:p>
       <w:pPr>
-        <w:pStyle w:val="PargrafodaLista"/>
+        <w:pStyle w:val="ListParagraph"/>
         <w:numPr>
           <w:ilvl w:val="0"/>
           <w:numId w:val="4"/>
@@ -2644,7 +2642,7 @@
     </w:p>
     <w:p>
       <w:pPr>
-        <w:pStyle w:val="PargrafodaLista"/>
+        <w:pStyle w:val="ListParagraph"/>
         <w:numPr>
           <w:ilvl w:val="0"/>
           <w:numId w:val="4"/>
@@ -2931,7 +2929,7 @@
     </w:p>
     <w:p>
       <w:pPr>
-        <w:pStyle w:val="PargrafodaLista"/>
+        <w:pStyle w:val="ListParagraph"/>
         <w:numPr>
           <w:ilvl w:val="0"/>
           <w:numId w:val="5"/>
@@ -2961,7 +2959,7 @@
     </w:p>
     <w:p>
       <w:pPr>
-        <w:pStyle w:val="PargrafodaLista"/>
+        <w:pStyle w:val="ListParagraph"/>
         <w:numPr>
           <w:ilvl w:val="0"/>
           <w:numId w:val="5"/>
@@ -2991,7 +2989,7 @@
     </w:p>
     <w:p>
       <w:pPr>
-        <w:pStyle w:val="PargrafodaLista"/>
+        <w:pStyle w:val="ListParagraph"/>
         <w:numPr>
           <w:ilvl w:val="0"/>
           <w:numId w:val="5"/>
@@ -3075,7 +3073,6 @@
         <w:rPr>
           <w:lang w:val="pt-PT"/>
         </w:rPr>
-        <w:lastRenderedPageBreak/>
         <w:t xml:space="preserve">S </w:t>
       </w:r>
       <w:r>
@@ -3196,201 +3193,201 @@
     </w:p>
     <w:p>
       <w:pPr>
-        <w:pStyle w:val="Subttulo"/>
-        <w:rPr>
-          <w:lang w:val="pt-PT"/>
-        </w:rPr>
-      </w:pPr>
-      <w:bookmarkStart w:id="10" w:name="_Toc511441976"/>
+        <w:pStyle w:val="Subtitle"/>
+        <w:rPr>
+          <w:lang w:val="pt-PT"/>
+        </w:rPr>
+      </w:pPr>
+      <w:bookmarkStart w:id="9" w:name="_Toc511441976"/>
       <w:r>
         <w:rPr>
           <w:lang w:val="pt-PT"/>
         </w:rPr>
         <w:t>Dados de Saída</w:t>
       </w:r>
+      <w:bookmarkEnd w:id="9"/>
+    </w:p>
+    <w:p>
+      <w:pPr>
+        <w:rPr>
+          <w:lang w:val="pt-PT"/>
+        </w:rPr>
+      </w:pPr>
+      <w:r>
+        <w:rPr>
+          <w:lang w:val="pt-PT"/>
+        </w:rPr>
+        <w:t xml:space="preserve">Dados de saída Gf = (Vf,Ef) grafo dirigido, tendo Vf e Ef os mesmos atributos que Vi e Ei. </w:t>
+      </w:r>
+    </w:p>
+    <w:p>
+      <w:pPr>
+        <w:rPr>
+          <w:lang w:val="pt-PT"/>
+        </w:rPr>
+      </w:pPr>
+      <w:r>
+        <w:rPr>
+          <w:lang w:val="pt-PT"/>
+        </w:rPr>
+        <w:t xml:space="preserve">Cf‐ sequência ordenada de todos </w:t>
+      </w:r>
+      <w:r>
+        <w:rPr>
+          <w:lang w:val="pt-PT"/>
+        </w:rPr>
+        <w:t>as cidades</w:t>
+      </w:r>
+      <w:r>
+        <w:rPr>
+          <w:lang w:val="pt-PT"/>
+        </w:rPr>
+        <w:t xml:space="preserve">, sendo Cf(i) o seu i‐ésimo elemento. </w:t>
+      </w:r>
+    </w:p>
+    <w:p>
+      <w:pPr>
+        <w:rPr>
+          <w:lang w:val="pt-PT"/>
+        </w:rPr>
+      </w:pPr>
+      <w:r>
+        <w:rPr>
+          <w:lang w:val="pt-PT"/>
+        </w:rPr>
+        <w:t xml:space="preserve">Cada um tem os seguintes valores: </w:t>
+      </w:r>
+    </w:p>
+    <w:p>
+      <w:pPr>
+        <w:rPr>
+          <w:lang w:val="pt-PT"/>
+        </w:rPr>
+      </w:pPr>
+      <w:r>
+        <w:rPr>
+          <w:lang w:val="pt-PT"/>
+        </w:rPr>
+        <w:t xml:space="preserve">● </w:t>
+      </w:r>
+      <w:r>
+        <w:rPr>
+          <w:lang w:val="pt-PT"/>
+        </w:rPr>
+        <w:t>preco – custo associado à viagem</w:t>
+      </w:r>
+    </w:p>
+    <w:p>
+      <w:pPr>
+        <w:rPr>
+          <w:u w:val="single"/>
+          <w:lang w:val="pt-PT"/>
+        </w:rPr>
+      </w:pPr>
+      <w:r>
+        <w:rPr>
+          <w:lang w:val="pt-PT"/>
+        </w:rPr>
+        <w:t>● P = {e</w:t>
+      </w:r>
+      <w:r>
+        <w:rPr>
+          <w:rFonts w:ascii="Cambria Math" w:hAnsi="Cambria Math" w:cs="Cambria Math"/>
+          <w:lang w:val="pt-PT"/>
+        </w:rPr>
+        <w:t>∈</w:t>
+      </w:r>
+      <w:r>
+        <w:rPr>
+          <w:lang w:val="pt-PT"/>
+        </w:rPr>
+        <w:t xml:space="preserve"> Ei | 1 </w:t>
+      </w:r>
+      <w:r>
+        <w:rPr>
+          <w:rFonts w:ascii="Calibri" w:hAnsi="Calibri" w:cs="Calibri"/>
+          <w:lang w:val="pt-PT"/>
+        </w:rPr>
+        <w:t>≤</w:t>
+      </w:r>
+      <w:r>
+        <w:rPr>
+          <w:lang w:val="pt-PT"/>
+        </w:rPr>
+        <w:t xml:space="preserve"> j </w:t>
+      </w:r>
+      <w:r>
+        <w:rPr>
+          <w:rFonts w:ascii="Calibri" w:hAnsi="Calibri" w:cs="Calibri"/>
+          <w:lang w:val="pt-PT"/>
+        </w:rPr>
+        <w:t>≤</w:t>
+      </w:r>
+      <w:r>
+        <w:rPr>
+          <w:lang w:val="pt-PT"/>
+        </w:rPr>
+        <w:t xml:space="preserve"> |P|} </w:t>
+      </w:r>
+      <w:r>
+        <w:rPr>
+          <w:rFonts w:ascii="Calibri" w:hAnsi="Calibri" w:cs="Calibri"/>
+          <w:lang w:val="pt-PT"/>
+        </w:rPr>
+        <w:t>‐</w:t>
+      </w:r>
+      <w:r>
+        <w:rPr>
+          <w:lang w:val="pt-PT"/>
+        </w:rPr>
+        <w:t xml:space="preserve"> sequ</w:t>
+      </w:r>
+      <w:r>
+        <w:rPr>
+          <w:rFonts w:ascii="Calibri" w:hAnsi="Calibri" w:cs="Calibri"/>
+          <w:lang w:val="pt-PT"/>
+        </w:rPr>
+        <w:t>ê</w:t>
+      </w:r>
+      <w:r>
+        <w:rPr>
+          <w:lang w:val="pt-PT"/>
+        </w:rPr>
+        <w:t>ncia ordenada de arestas a visitar, sendo ej o se</w:t>
+      </w:r>
+      <w:r>
+        <w:rPr>
+          <w:lang w:val="pt-PT"/>
+        </w:rPr>
+        <w:t>u j-ésimo elemento.</w:t>
+      </w:r>
+    </w:p>
+    <w:p>
+      <w:pPr>
+        <w:rPr>
+          <w:lang w:val="pt-PT"/>
+        </w:rPr>
+      </w:pPr>
+    </w:p>
+    <w:p>
+      <w:pPr>
+        <w:pStyle w:val="Subtitle"/>
+        <w:rPr>
+          <w:lang w:val="pt-PT"/>
+        </w:rPr>
+      </w:pPr>
+      <w:bookmarkStart w:id="10" w:name="_Toc511441977"/>
+      <w:r>
+        <w:rPr>
+          <w:lang w:val="pt-PT"/>
+        </w:rPr>
+        <w:t>Restrições</w:t>
+      </w:r>
       <w:bookmarkEnd w:id="10"/>
     </w:p>
     <w:p>
       <w:pPr>
-        <w:rPr>
-          <w:lang w:val="pt-PT"/>
-        </w:rPr>
-      </w:pPr>
-      <w:r>
-        <w:rPr>
-          <w:lang w:val="pt-PT"/>
-        </w:rPr>
-        <w:t xml:space="preserve">Dados de saída Gf = (Vf,Ef) grafo dirigido, tendo Vf e Ef os mesmos atributos que Vi e Ei. </w:t>
-      </w:r>
-    </w:p>
-    <w:p>
-      <w:pPr>
-        <w:rPr>
-          <w:lang w:val="pt-PT"/>
-        </w:rPr>
-      </w:pPr>
-      <w:r>
-        <w:rPr>
-          <w:lang w:val="pt-PT"/>
-        </w:rPr>
-        <w:t xml:space="preserve">Cf‐ sequência ordenada de todos </w:t>
-      </w:r>
-      <w:r>
-        <w:rPr>
-          <w:lang w:val="pt-PT"/>
-        </w:rPr>
-        <w:t>as cidades</w:t>
-      </w:r>
-      <w:r>
-        <w:rPr>
-          <w:lang w:val="pt-PT"/>
-        </w:rPr>
-        <w:t xml:space="preserve">, sendo Cf(i) o seu i‐ésimo elemento. </w:t>
-      </w:r>
-    </w:p>
-    <w:p>
-      <w:pPr>
-        <w:rPr>
-          <w:lang w:val="pt-PT"/>
-        </w:rPr>
-      </w:pPr>
-      <w:r>
-        <w:rPr>
-          <w:lang w:val="pt-PT"/>
-        </w:rPr>
-        <w:t xml:space="preserve">Cada um tem os seguintes valores: </w:t>
-      </w:r>
-    </w:p>
-    <w:p>
-      <w:pPr>
-        <w:rPr>
-          <w:lang w:val="pt-PT"/>
-        </w:rPr>
-      </w:pPr>
-      <w:r>
-        <w:rPr>
-          <w:lang w:val="pt-PT"/>
-        </w:rPr>
-        <w:t xml:space="preserve">● </w:t>
-      </w:r>
-      <w:r>
-        <w:rPr>
-          <w:lang w:val="pt-PT"/>
-        </w:rPr>
-        <w:t>preco – custo associado à viagem</w:t>
-      </w:r>
-    </w:p>
-    <w:p>
-      <w:pPr>
-        <w:rPr>
-          <w:u w:val="single"/>
-          <w:lang w:val="pt-PT"/>
-        </w:rPr>
-      </w:pPr>
-      <w:r>
-        <w:rPr>
-          <w:lang w:val="pt-PT"/>
-        </w:rPr>
-        <w:t>● P = {e</w:t>
-      </w:r>
-      <w:r>
-        <w:rPr>
-          <w:rFonts w:ascii="Cambria Math" w:hAnsi="Cambria Math" w:cs="Cambria Math"/>
-          <w:lang w:val="pt-PT"/>
-        </w:rPr>
-        <w:t>∈</w:t>
-      </w:r>
-      <w:r>
-        <w:rPr>
-          <w:lang w:val="pt-PT"/>
-        </w:rPr>
-        <w:t xml:space="preserve"> Ei | 1 </w:t>
-      </w:r>
-      <w:r>
-        <w:rPr>
-          <w:rFonts w:ascii="Calibri" w:hAnsi="Calibri" w:cs="Calibri"/>
-          <w:lang w:val="pt-PT"/>
-        </w:rPr>
-        <w:t>≤</w:t>
-      </w:r>
-      <w:r>
-        <w:rPr>
-          <w:lang w:val="pt-PT"/>
-        </w:rPr>
-        <w:t xml:space="preserve"> j </w:t>
-      </w:r>
-      <w:r>
-        <w:rPr>
-          <w:rFonts w:ascii="Calibri" w:hAnsi="Calibri" w:cs="Calibri"/>
-          <w:lang w:val="pt-PT"/>
-        </w:rPr>
-        <w:t>≤</w:t>
-      </w:r>
-      <w:r>
-        <w:rPr>
-          <w:lang w:val="pt-PT"/>
-        </w:rPr>
-        <w:t xml:space="preserve"> |P|} </w:t>
-      </w:r>
-      <w:r>
-        <w:rPr>
-          <w:rFonts w:ascii="Calibri" w:hAnsi="Calibri" w:cs="Calibri"/>
-          <w:lang w:val="pt-PT"/>
-        </w:rPr>
-        <w:t>‐</w:t>
-      </w:r>
-      <w:r>
-        <w:rPr>
-          <w:lang w:val="pt-PT"/>
-        </w:rPr>
-        <w:t xml:space="preserve"> sequ</w:t>
-      </w:r>
-      <w:r>
-        <w:rPr>
-          <w:rFonts w:ascii="Calibri" w:hAnsi="Calibri" w:cs="Calibri"/>
-          <w:lang w:val="pt-PT"/>
-        </w:rPr>
-        <w:t>ê</w:t>
-      </w:r>
-      <w:r>
-        <w:rPr>
-          <w:lang w:val="pt-PT"/>
-        </w:rPr>
-        <w:t>ncia ordenada de arestas a visitar, sendo ej o se</w:t>
-      </w:r>
-      <w:r>
-        <w:rPr>
-          <w:lang w:val="pt-PT"/>
-        </w:rPr>
-        <w:t>u j-ésimo elemento.</w:t>
-      </w:r>
-    </w:p>
-    <w:p>
-      <w:pPr>
-        <w:rPr>
-          <w:lang w:val="pt-PT"/>
-        </w:rPr>
-      </w:pPr>
-    </w:p>
-    <w:p>
-      <w:pPr>
-        <w:pStyle w:val="Subttulo"/>
-        <w:rPr>
-          <w:lang w:val="pt-PT"/>
-        </w:rPr>
-      </w:pPr>
-      <w:bookmarkStart w:id="11" w:name="_Toc511441977"/>
-      <w:r>
-        <w:rPr>
-          <w:lang w:val="pt-PT"/>
-        </w:rPr>
-        <w:t>Restrições</w:t>
-      </w:r>
-      <w:bookmarkEnd w:id="11"/>
-    </w:p>
-    <w:p>
-      <w:pPr>
-        <w:pStyle w:val="PargrafodaLista"/>
+        <w:pStyle w:val="ListParagraph"/>
         <w:numPr>
           <w:ilvl w:val="0"/>
           <w:numId w:val="6"/>
@@ -3408,7 +3405,7 @@
     </w:p>
     <w:p>
       <w:pPr>
-        <w:pStyle w:val="PargrafodaLista"/>
+        <w:pStyle w:val="ListParagraph"/>
         <w:numPr>
           <w:ilvl w:val="0"/>
           <w:numId w:val="6"/>
@@ -3426,7 +3423,7 @@
     </w:p>
     <w:p>
       <w:pPr>
-        <w:pStyle w:val="PargrafodaLista"/>
+        <w:pStyle w:val="ListParagraph"/>
         <w:numPr>
           <w:ilvl w:val="0"/>
           <w:numId w:val="6"/>
@@ -3444,7 +3441,7 @@
     </w:p>
     <w:p>
       <w:pPr>
-        <w:pStyle w:val="PargrafodaLista"/>
+        <w:pStyle w:val="ListParagraph"/>
         <w:numPr>
           <w:ilvl w:val="0"/>
           <w:numId w:val="6"/>
@@ -3462,7 +3459,7 @@
     </w:p>
     <w:p>
       <w:pPr>
-        <w:pStyle w:val="PargrafodaLista"/>
+        <w:pStyle w:val="ListParagraph"/>
         <w:rPr>
           <w:u w:val="single"/>
           <w:lang w:val="pt-PT"/>
@@ -3478,19 +3475,19 @@
     </w:p>
     <w:p>
       <w:pPr>
-        <w:pStyle w:val="Subttulo"/>
-        <w:rPr>
-          <w:lang w:val="pt-PT"/>
-        </w:rPr>
-      </w:pPr>
-      <w:bookmarkStart w:id="12" w:name="_Toc511441978"/>
+        <w:pStyle w:val="Subtitle"/>
+        <w:rPr>
+          <w:lang w:val="pt-PT"/>
+        </w:rPr>
+      </w:pPr>
+      <w:bookmarkStart w:id="11" w:name="_Toc511441978"/>
       <w:r>
         <w:rPr>
           <w:lang w:val="pt-PT"/>
         </w:rPr>
         <w:t>Função Objetivo</w:t>
       </w:r>
-      <w:bookmarkEnd w:id="12"/>
+      <w:bookmarkEnd w:id="11"/>
     </w:p>
     <w:p>
       <w:pPr>
@@ -3652,39 +3649,38 @@
     </w:p>
     <w:p>
       <w:pPr>
-        <w:pStyle w:val="Ttulo1"/>
-        <w:rPr>
-          <w:lang w:val="pt-PT"/>
-        </w:rPr>
-      </w:pPr>
-      <w:bookmarkStart w:id="13" w:name="_Toc511441979"/>
-      <w:r>
-        <w:rPr>
-          <w:lang w:val="pt-PT"/>
-        </w:rPr>
-        <w:lastRenderedPageBreak/>
+        <w:pStyle w:val="Heading1"/>
+        <w:rPr>
+          <w:lang w:val="pt-PT"/>
+        </w:rPr>
+      </w:pPr>
+      <w:bookmarkStart w:id="12" w:name="_Toc511441979"/>
+      <w:r>
+        <w:rPr>
+          <w:lang w:val="pt-PT"/>
+        </w:rPr>
         <w:t>Descrição da Solução</w:t>
       </w:r>
+      <w:bookmarkEnd w:id="12"/>
+    </w:p>
+    <w:p>
+      <w:pPr>
+        <w:pStyle w:val="Subtitle"/>
+        <w:rPr>
+          <w:lang w:val="pt-PT"/>
+        </w:rPr>
+      </w:pPr>
+      <w:bookmarkStart w:id="13" w:name="_Toc511441980"/>
+      <w:r>
+        <w:rPr>
+          <w:lang w:val="pt-PT"/>
+        </w:rPr>
+        <w:t>Estrutura de Dados</w:t>
+      </w:r>
       <w:bookmarkEnd w:id="13"/>
     </w:p>
     <w:p>
       <w:pPr>
-        <w:pStyle w:val="Subttulo"/>
-        <w:rPr>
-          <w:lang w:val="pt-PT"/>
-        </w:rPr>
-      </w:pPr>
-      <w:bookmarkStart w:id="14" w:name="_Toc511441980"/>
-      <w:r>
-        <w:rPr>
-          <w:lang w:val="pt-PT"/>
-        </w:rPr>
-        <w:t>Estrutura de Dados</w:t>
-      </w:r>
-      <w:bookmarkEnd w:id="14"/>
-    </w:p>
-    <w:p>
-      <w:pPr>
         <w:ind w:firstLine="720"/>
         <w:rPr>
           <w:lang w:val="pt-PT"/>
@@ -3767,7 +3763,7 @@
     </w:p>
     <w:p>
       <w:pPr>
-        <w:pStyle w:val="PargrafodaLista"/>
+        <w:pStyle w:val="ListParagraph"/>
         <w:numPr>
           <w:ilvl w:val="0"/>
           <w:numId w:val="2"/>
@@ -3785,7 +3781,7 @@
     </w:p>
     <w:p>
       <w:pPr>
-        <w:pStyle w:val="PargrafodaLista"/>
+        <w:pStyle w:val="ListParagraph"/>
         <w:numPr>
           <w:ilvl w:val="0"/>
           <w:numId w:val="2"/>
@@ -3803,7 +3799,7 @@
     </w:p>
     <w:p>
       <w:pPr>
-        <w:pStyle w:val="PargrafodaLista"/>
+        <w:pStyle w:val="ListParagraph"/>
         <w:numPr>
           <w:ilvl w:val="0"/>
           <w:numId w:val="2"/>
@@ -3835,7 +3831,7 @@
     </w:p>
     <w:p>
       <w:pPr>
-        <w:pStyle w:val="PargrafodaLista"/>
+        <w:pStyle w:val="ListParagraph"/>
         <w:numPr>
           <w:ilvl w:val="0"/>
           <w:numId w:val="2"/>
@@ -3853,7 +3849,7 @@
     </w:p>
     <w:p>
       <w:pPr>
-        <w:pStyle w:val="PargrafodaLista"/>
+        <w:pStyle w:val="ListParagraph"/>
         <w:numPr>
           <w:ilvl w:val="0"/>
           <w:numId w:val="2"/>
@@ -3871,7 +3867,7 @@
     </w:p>
     <w:p>
       <w:pPr>
-        <w:pStyle w:val="PargrafodaLista"/>
+        <w:pStyle w:val="ListParagraph"/>
         <w:numPr>
           <w:ilvl w:val="0"/>
           <w:numId w:val="2"/>
@@ -3889,7 +3885,7 @@
     </w:p>
     <w:p>
       <w:pPr>
-        <w:pStyle w:val="PargrafodaLista"/>
+        <w:pStyle w:val="ListParagraph"/>
         <w:rPr>
           <w:lang w:val="pt-PT"/>
         </w:rPr>
@@ -3981,89 +3977,88 @@
     </w:p>
     <w:p>
       <w:pPr>
-        <w:pStyle w:val="Subttulo"/>
-        <w:rPr>
-          <w:lang w:val="pt-PT"/>
-        </w:rPr>
-      </w:pPr>
-    </w:p>
-    <w:p>
-      <w:pPr>
-        <w:pStyle w:val="Subttulo"/>
-        <w:rPr>
-          <w:lang w:val="pt-PT"/>
-        </w:rPr>
-      </w:pPr>
-      <w:bookmarkStart w:id="15" w:name="_Toc511441981"/>
-      <w:r>
-        <w:rPr>
-          <w:lang w:val="pt-PT"/>
-        </w:rPr>
-        <w:lastRenderedPageBreak/>
+        <w:pStyle w:val="Subtitle"/>
+        <w:rPr>
+          <w:lang w:val="pt-PT"/>
+        </w:rPr>
+      </w:pPr>
+    </w:p>
+    <w:p>
+      <w:pPr>
+        <w:pStyle w:val="Subtitle"/>
+        <w:rPr>
+          <w:lang w:val="pt-PT"/>
+        </w:rPr>
+      </w:pPr>
+      <w:bookmarkStart w:id="14" w:name="_Toc511441981"/>
+      <w:r>
+        <w:rPr>
+          <w:lang w:val="pt-PT"/>
+        </w:rPr>
         <w:t>Técnicas de Conceção</w:t>
       </w:r>
+      <w:bookmarkEnd w:id="14"/>
+    </w:p>
+    <w:p>
+      <w:pPr>
+        <w:rPr>
+          <w:lang w:val="pt-PT"/>
+        </w:rPr>
+      </w:pPr>
+      <w:r>
+        <w:rPr>
+          <w:lang w:val="pt-PT"/>
+        </w:rPr>
+        <w:t>(a fazer)</w:t>
+      </w:r>
+    </w:p>
+    <w:p>
+      <w:pPr>
+        <w:pStyle w:val="Subtitle"/>
+        <w:rPr>
+          <w:lang w:val="pt-PT"/>
+        </w:rPr>
+      </w:pPr>
+      <w:bookmarkStart w:id="15" w:name="_Toc511441982"/>
+      <w:r>
+        <w:rPr>
+          <w:lang w:val="pt-PT"/>
+        </w:rPr>
+        <w:t>Principais Algoritmos</w:t>
+      </w:r>
       <w:bookmarkEnd w:id="15"/>
     </w:p>
     <w:p>
       <w:pPr>
-        <w:rPr>
-          <w:lang w:val="pt-PT"/>
-        </w:rPr>
-      </w:pPr>
-      <w:r>
-        <w:rPr>
-          <w:lang w:val="pt-PT"/>
-        </w:rPr>
-        <w:t>(a fazer)</w:t>
-      </w:r>
-    </w:p>
-    <w:p>
-      <w:pPr>
-        <w:pStyle w:val="Subttulo"/>
-        <w:rPr>
-          <w:lang w:val="pt-PT"/>
-        </w:rPr>
-      </w:pPr>
-      <w:bookmarkStart w:id="16" w:name="_Toc511441982"/>
-      <w:r>
-        <w:rPr>
-          <w:lang w:val="pt-PT"/>
-        </w:rPr>
-        <w:t>Principais Algoritmos</w:t>
+        <w:pStyle w:val="Subtitle"/>
+        <w:ind w:left="720" w:hanging="720"/>
+        <w:rPr>
+          <w:lang w:val="pt-PT"/>
+        </w:rPr>
+      </w:pPr>
+      <w:bookmarkStart w:id="16" w:name="_Toc511441983"/>
+      <w:r>
+        <w:rPr>
+          <w:lang w:val="pt-PT"/>
+        </w:rPr>
+        <w:t>Algoritmo de Di</w:t>
+      </w:r>
+      <w:r>
+        <w:rPr>
+          <w:lang w:val="pt-PT"/>
+        </w:rPr>
+        <w:t>j</w:t>
+      </w:r>
+      <w:r>
+        <w:rPr>
+          <w:lang w:val="pt-PT"/>
+        </w:rPr>
+        <w:t>kstra</w:t>
       </w:r>
       <w:bookmarkEnd w:id="16"/>
     </w:p>
     <w:p>
       <w:pPr>
-        <w:pStyle w:val="Subttulo"/>
-        <w:ind w:left="720" w:hanging="720"/>
-        <w:rPr>
-          <w:lang w:val="pt-PT"/>
-        </w:rPr>
-      </w:pPr>
-      <w:bookmarkStart w:id="17" w:name="_Toc511441983"/>
-      <w:r>
-        <w:rPr>
-          <w:lang w:val="pt-PT"/>
-        </w:rPr>
-        <w:t>Algoritmo de Di</w:t>
-      </w:r>
-      <w:r>
-        <w:rPr>
-          <w:lang w:val="pt-PT"/>
-        </w:rPr>
-        <w:t>j</w:t>
-      </w:r>
-      <w:r>
-        <w:rPr>
-          <w:lang w:val="pt-PT"/>
-        </w:rPr>
-        <w:t>kstra</w:t>
-      </w:r>
-      <w:bookmarkEnd w:id="17"/>
-    </w:p>
-    <w:p>
-      <w:pPr>
         <w:ind w:firstLine="720"/>
         <w:rPr>
           <w:lang w:val="pt-PT"/>
@@ -4078,7 +4073,7 @@
       <w:hyperlink r:id="rId13" w:history="1">
         <w:r>
           <w:rPr>
-            <w:rStyle w:val="Hiperligao"/>
+            <w:rStyle w:val="Hyperlink"/>
             <w:color w:val="auto"/>
             <w:sz w:val="27"/>
             <w:szCs w:val="27"/>
@@ -4253,7 +4248,7 @@
     </w:p>
     <w:p>
       <w:pPr>
-        <w:pStyle w:val="PargrafodaLista"/>
+        <w:pStyle w:val="ListParagraph"/>
         <w:numPr>
           <w:ilvl w:val="0"/>
           <w:numId w:val="9"/>
@@ -4284,7 +4279,7 @@
     </w:p>
     <w:p>
       <w:pPr>
-        <w:pStyle w:val="PargrafodaLista"/>
+        <w:pStyle w:val="ListParagraph"/>
         <w:numPr>
           <w:ilvl w:val="0"/>
           <w:numId w:val="9"/>
@@ -4308,7 +4303,7 @@
     </w:p>
     <w:p>
       <w:pPr>
-        <w:pStyle w:val="PargrafodaLista"/>
+        <w:pStyle w:val="ListParagraph"/>
         <w:numPr>
           <w:ilvl w:val="0"/>
           <w:numId w:val="9"/>
@@ -4358,7 +4353,7 @@
     </w:p>
     <w:p>
       <w:pPr>
-        <w:pStyle w:val="PargrafodaLista"/>
+        <w:pStyle w:val="ListParagraph"/>
         <w:numPr>
           <w:ilvl w:val="0"/>
           <w:numId w:val="9"/>
@@ -4415,7 +4410,7 @@
     </w:p>
     <w:p>
       <w:pPr>
-        <w:pStyle w:val="PargrafodaLista"/>
+        <w:pStyle w:val="ListParagraph"/>
         <w:numPr>
           <w:ilvl w:val="0"/>
           <w:numId w:val="9"/>
@@ -4531,17 +4526,16 @@
     </w:p>
     <w:p>
       <w:pPr>
-        <w:pStyle w:val="Ttulo1"/>
+        <w:pStyle w:val="Heading1"/>
         <w:ind w:left="720" w:hanging="720"/>
       </w:pPr>
-      <w:bookmarkStart w:id="18" w:name="_Toc511273308"/>
-      <w:bookmarkStart w:id="19" w:name="_Toc511441984"/>
+      <w:bookmarkStart w:id="17" w:name="_Toc511273308"/>
+      <w:bookmarkStart w:id="18" w:name="_Toc511441984"/>
       <w:r>
         <w:rPr>
           <w:noProof/>
-          <w:lang w:val="pt-PT"/>
-        </w:rPr>
-        <w:lastRenderedPageBreak/>
+          <w:lang w:val="pt-PT" w:eastAsia="pt-PT"/>
+        </w:rPr>
         <w:drawing>
           <wp:inline distT="0" distB="0" distL="0" distR="0">
             <wp:extent cx="5029200" cy="5287549"/>
@@ -4584,12 +4578,12 @@
           </wp:inline>
         </w:drawing>
       </w:r>
+      <w:bookmarkEnd w:id="17"/>
       <w:bookmarkEnd w:id="18"/>
-      <w:bookmarkEnd w:id="19"/>
-    </w:p>
-    <w:p>
-      <w:pPr>
-        <w:pStyle w:val="Legenda"/>
+    </w:p>
+    <w:p>
+      <w:pPr>
+        <w:pStyle w:val="Caption"/>
         <w:jc w:val="center"/>
         <w:rPr>
           <w:lang w:val="pt-PT"/>
@@ -4661,16 +4655,15 @@
     </w:p>
     <w:p>
       <w:pPr>
-        <w:pStyle w:val="Ttulo1"/>
-      </w:pPr>
-      <w:bookmarkStart w:id="20" w:name="_Toc511273309"/>
-      <w:bookmarkStart w:id="21" w:name="_Toc511441985"/>
+        <w:pStyle w:val="Heading1"/>
+      </w:pPr>
+      <w:bookmarkStart w:id="19" w:name="_Toc511273309"/>
+      <w:bookmarkStart w:id="20" w:name="_Toc511441985"/>
       <w:r>
         <w:rPr>
           <w:noProof/>
-          <w:lang w:val="pt-PT"/>
-        </w:rPr>
-        <w:lastRenderedPageBreak/>
+          <w:lang w:val="pt-PT" w:eastAsia="pt-PT"/>
+        </w:rPr>
         <w:drawing>
           <wp:inline distT="0" distB="0" distL="0" distR="0">
             <wp:extent cx="5097158" cy="5288844"/>
@@ -4713,12 +4706,12 @@
           </wp:inline>
         </w:drawing>
       </w:r>
+      <w:bookmarkEnd w:id="19"/>
       <w:bookmarkEnd w:id="20"/>
-      <w:bookmarkEnd w:id="21"/>
-    </w:p>
-    <w:p>
-      <w:pPr>
-        <w:pStyle w:val="Legenda"/>
+    </w:p>
+    <w:p>
+      <w:pPr>
+        <w:pStyle w:val="Caption"/>
         <w:jc w:val="center"/>
         <w:rPr>
           <w:lang w:val="pt-PT"/>
@@ -4845,9 +4838,8 @@
         <w:rPr>
           <w:rFonts w:eastAsia="Times New Roman"/>
           <w:noProof/>
-          <w:lang w:val="pt-PT" w:eastAsia="en-GB"/>
-        </w:rPr>
-        <w:lastRenderedPageBreak/>
+          <w:lang w:val="pt-PT" w:eastAsia="pt-PT"/>
+        </w:rPr>
         <w:drawing>
           <wp:inline distT="0" distB="0" distL="0" distR="0">
             <wp:extent cx="4601217" cy="3496163"/>
@@ -4893,7 +4885,7 @@
     </w:p>
     <w:p>
       <w:pPr>
-        <w:pStyle w:val="Ttulo1"/>
+        <w:pStyle w:val="Heading1"/>
         <w:rPr>
           <w:lang w:val="pt-PT"/>
         </w:rPr>
@@ -4921,18 +4913,153 @@
     </w:p>
     <w:p>
       <w:pPr>
-        <w:pStyle w:val="Subttulo"/>
+        <w:pStyle w:val="Subtitle"/>
         <w:rPr>
           <w:rFonts w:eastAsiaTheme="majorEastAsia"/>
           <w:lang w:val="pt-PT"/>
         </w:rPr>
       </w:pPr>
-      <w:bookmarkStart w:id="22" w:name="_Toc511441986"/>
-      <w:r>
+      <w:bookmarkStart w:id="21" w:name="_Toc511441986"/>
+    </w:p>
+    <w:p>
+      <w:pPr>
+        <w:pStyle w:val="Subtitle"/>
         <w:rPr>
           <w:rFonts w:eastAsiaTheme="majorEastAsia"/>
           <w:lang w:val="pt-PT"/>
         </w:rPr>
+      </w:pPr>
+      <w:r>
+        <w:rPr>
+          <w:rFonts w:eastAsiaTheme="majorEastAsia"/>
+          <w:lang w:val="pt-PT"/>
+        </w:rPr>
+        <w:t>Problema do Travelling-Salesman</w:t>
+      </w:r>
+    </w:p>
+    <w:p>
+      <w:pPr>
+        <w:rPr>
+          <w:lang w:val="pt-PT"/>
+        </w:rPr>
+      </w:pPr>
+      <w:r>
+        <w:rPr>
+          <w:lang w:val="pt-PT"/>
+        </w:rPr>
+        <w:t>Es</w:t>
+      </w:r>
+    </w:p>
+    <w:p>
+      <w:pPr>
+        <w:rPr>
+          <w:lang w:val="pt-PT"/>
+        </w:rPr>
+      </w:pPr>
+    </w:p>
+    <w:p>
+      <w:pPr>
+        <w:pStyle w:val="Subtitle"/>
+        <w:rPr>
+          <w:rFonts w:eastAsiaTheme="majorEastAsia"/>
+          <w:lang w:val="pt-PT"/>
+        </w:rPr>
+      </w:pPr>
+    </w:p>
+    <w:p>
+      <w:pPr>
+        <w:pStyle w:val="Subtitle"/>
+        <w:rPr>
+          <w:rFonts w:eastAsiaTheme="majorEastAsia"/>
+          <w:lang w:val="pt-PT"/>
+        </w:rPr>
+      </w:pPr>
+    </w:p>
+    <w:p>
+      <w:pPr>
+        <w:pStyle w:val="Subtitle"/>
+        <w:rPr>
+          <w:rFonts w:eastAsiaTheme="majorEastAsia"/>
+          <w:lang w:val="pt-PT"/>
+        </w:rPr>
+      </w:pPr>
+    </w:p>
+    <w:p>
+      <w:pPr>
+        <w:pStyle w:val="Subtitle"/>
+        <w:rPr>
+          <w:rFonts w:eastAsiaTheme="majorEastAsia"/>
+          <w:lang w:val="pt-PT"/>
+        </w:rPr>
+      </w:pPr>
+    </w:p>
+    <w:p>
+      <w:pPr>
+        <w:pStyle w:val="Subtitle"/>
+        <w:rPr>
+          <w:rFonts w:eastAsiaTheme="majorEastAsia"/>
+          <w:lang w:val="pt-PT"/>
+        </w:rPr>
+      </w:pPr>
+    </w:p>
+    <w:p>
+      <w:pPr>
+        <w:pStyle w:val="Subtitle"/>
+        <w:rPr>
+          <w:rFonts w:eastAsiaTheme="majorEastAsia"/>
+          <w:lang w:val="pt-PT"/>
+        </w:rPr>
+      </w:pPr>
+    </w:p>
+    <w:p>
+      <w:pPr>
+        <w:pStyle w:val="Subtitle"/>
+        <w:rPr>
+          <w:rFonts w:eastAsiaTheme="majorEastAsia"/>
+          <w:lang w:val="pt-PT"/>
+        </w:rPr>
+      </w:pPr>
+    </w:p>
+    <w:p>
+      <w:pPr>
+        <w:pStyle w:val="Subtitle"/>
+        <w:rPr>
+          <w:rFonts w:eastAsiaTheme="majorEastAsia"/>
+          <w:lang w:val="pt-PT"/>
+        </w:rPr>
+      </w:pPr>
+    </w:p>
+    <w:p>
+      <w:pPr>
+        <w:pStyle w:val="Subtitle"/>
+        <w:rPr>
+          <w:rFonts w:eastAsiaTheme="majorEastAsia"/>
+          <w:lang w:val="pt-PT"/>
+        </w:rPr>
+      </w:pPr>
+    </w:p>
+    <w:p>
+      <w:pPr>
+        <w:pStyle w:val="Subtitle"/>
+        <w:rPr>
+          <w:rFonts w:eastAsiaTheme="majorEastAsia"/>
+          <w:lang w:val="pt-PT"/>
+        </w:rPr>
+      </w:pPr>
+    </w:p>
+    <w:p>
+      <w:pPr>
+        <w:pStyle w:val="Subtitle"/>
+        <w:rPr>
+          <w:rFonts w:eastAsiaTheme="majorEastAsia"/>
+          <w:lang w:val="pt-PT"/>
+        </w:rPr>
+      </w:pPr>
+      <w:r>
+        <w:rPr>
+          <w:rFonts w:eastAsiaTheme="majorEastAsia"/>
+          <w:lang w:val="pt-PT"/>
+        </w:rPr>
         <w:t xml:space="preserve">Algoritmo de </w:t>
       </w:r>
       <w:r>
@@ -4949,7 +5076,7 @@
         </w:rPr>
         <w:t>Warshall</w:t>
       </w:r>
-      <w:bookmarkEnd w:id="22"/>
+      <w:bookmarkEnd w:id="21"/>
     </w:p>
     <w:p>
       <w:pPr>
@@ -5177,9 +5304,8 @@
         <w:rPr>
           <w:noProof/>
           <w:u w:val="single"/>
-          <w:lang w:val="pt-PT"/>
-        </w:rPr>
-        <w:lastRenderedPageBreak/>
+          <w:lang w:val="pt-PT" w:eastAsia="pt-PT"/>
+        </w:rPr>
         <w:drawing>
           <wp:inline distT="0" distB="0" distL="0" distR="0">
             <wp:extent cx="5611008" cy="3343742"/>
@@ -5242,17 +5368,16 @@
     </w:p>
     <w:p>
       <w:pPr>
-        <w:pStyle w:val="Ttulo1"/>
-        <w:rPr>
-          <w:lang w:val="pt-PT"/>
-        </w:rPr>
-      </w:pPr>
-      <w:bookmarkStart w:id="23" w:name="_Toc511441987"/>
-      <w:r>
-        <w:rPr>
-          <w:lang w:val="pt-PT"/>
-        </w:rPr>
-        <w:lastRenderedPageBreak/>
+        <w:pStyle w:val="Heading1"/>
+        <w:rPr>
+          <w:lang w:val="pt-PT"/>
+        </w:rPr>
+      </w:pPr>
+      <w:bookmarkStart w:id="22" w:name="_Toc511441987"/>
+      <w:r>
+        <w:rPr>
+          <w:lang w:val="pt-PT"/>
+        </w:rPr>
         <w:t xml:space="preserve">Casos de </w:t>
       </w:r>
       <w:r>
@@ -5261,21 +5386,192 @@
         </w:rPr>
         <w:t>Utilização</w:t>
       </w:r>
+      <w:bookmarkEnd w:id="22"/>
+    </w:p>
+    <w:p>
+      <w:pPr>
+        <w:pStyle w:val="Subtitle"/>
+        <w:rPr>
+          <w:lang w:val="pt-PT"/>
+        </w:rPr>
+      </w:pPr>
+      <w:bookmarkStart w:id="23" w:name="_Toc511441988"/>
+      <w:r>
+        <w:rPr>
+          <w:lang w:val="pt-PT"/>
+        </w:rPr>
+        <w:t>Classes</w:t>
+      </w:r>
       <w:bookmarkEnd w:id="23"/>
     </w:p>
     <w:p>
       <w:pPr>
-        <w:pStyle w:val="Subttulo"/>
-        <w:rPr>
-          <w:lang w:val="pt-PT"/>
-        </w:rPr>
-      </w:pPr>
-      <w:bookmarkStart w:id="24" w:name="_Toc511441988"/>
-      <w:r>
-        <w:rPr>
-          <w:lang w:val="pt-PT"/>
-        </w:rPr>
-        <w:t>Classes</w:t>
+        <w:rPr>
+          <w:lang w:val="pt-PT"/>
+        </w:rPr>
+      </w:pPr>
+      <w:r>
+        <w:rPr>
+          <w:b/>
+          <w:lang w:val="pt-PT"/>
+        </w:rPr>
+        <w:t xml:space="preserve">Agencia: </w:t>
+      </w:r>
+      <w:r>
+        <w:rPr>
+          <w:lang w:val="pt-PT"/>
+        </w:rPr>
+        <w:t xml:space="preserve">singleton class (instância da mesma limitada a um objeto), a classe criada quando se coloca o projeto a correr e que guarda </w:t>
+      </w:r>
+      <w:r>
+        <w:rPr>
+          <w:lang w:val="pt-PT"/>
+        </w:rPr>
+        <w:t>não só a informação sobre o programa mas também os métodos deste;</w:t>
+      </w:r>
+    </w:p>
+    <w:p>
+      <w:pPr>
+        <w:rPr>
+          <w:lang w:val="pt-PT"/>
+        </w:rPr>
+      </w:pPr>
+      <w:r>
+        <w:rPr>
+          <w:b/>
+          <w:lang w:val="pt-PT"/>
+        </w:rPr>
+        <w:t>City:</w:t>
+      </w:r>
+      <w:r>
+        <w:rPr>
+          <w:lang w:val="pt-PT"/>
+        </w:rPr>
+        <w:t xml:space="preserve"> classe representativa de uma cidade, sendo objetos desta classe nós para o nosso grafo;</w:t>
+      </w:r>
+    </w:p>
+    <w:p>
+      <w:pPr>
+        <w:rPr>
+          <w:lang w:val="pt-PT"/>
+        </w:rPr>
+      </w:pPr>
+      <w:r>
+        <w:rPr>
+          <w:b/>
+          <w:lang w:val="pt-PT"/>
+        </w:rPr>
+        <w:t xml:space="preserve">Client: </w:t>
+      </w:r>
+      <w:r>
+        <w:rPr>
+          <w:lang w:val="pt-PT"/>
+        </w:rPr>
+        <w:t>classe representativa de um cliente, com a informação pessoal deste e as viagens marcadas;</w:t>
+      </w:r>
+    </w:p>
+    <w:p>
+      <w:pPr>
+        <w:rPr>
+          <w:b/>
+          <w:lang w:val="pt-PT"/>
+        </w:rPr>
+      </w:pPr>
+      <w:r>
+        <w:rPr>
+          <w:b/>
+          <w:lang w:val="pt-PT"/>
+        </w:rPr>
+        <w:t>Date:</w:t>
+      </w:r>
+      <w:r>
+        <w:rPr>
+          <w:lang w:val="pt-PT"/>
+        </w:rPr>
+        <w:t xml:space="preserve"> </w:t>
+      </w:r>
+      <w:r>
+        <w:rPr>
+          <w:lang w:val="pt-PT"/>
+        </w:rPr>
+        <w:t>classe representativa da data;</w:t>
+      </w:r>
+    </w:p>
+    <w:p>
+      <w:pPr>
+        <w:rPr>
+          <w:b/>
+          <w:lang w:val="pt-PT"/>
+        </w:rPr>
+      </w:pPr>
+      <w:r>
+        <w:rPr>
+          <w:b/>
+          <w:lang w:val="pt-PT"/>
+        </w:rPr>
+        <w:t xml:space="preserve">Hotel: </w:t>
+      </w:r>
+      <w:r>
+        <w:rPr>
+          <w:lang w:val="pt-PT"/>
+        </w:rPr>
+        <w:t>classe representativa de um hotel, guardando a informação e métodos a esta associadas;</w:t>
+      </w:r>
+    </w:p>
+    <w:p>
+      <w:pPr>
+        <w:rPr>
+          <w:b/>
+          <w:lang w:val="pt-PT"/>
+        </w:rPr>
+      </w:pPr>
+      <w:r>
+        <w:rPr>
+          <w:b/>
+          <w:lang w:val="pt-PT"/>
+        </w:rPr>
+        <w:t xml:space="preserve">Season: </w:t>
+      </w:r>
+      <w:r>
+        <w:rPr>
+          <w:lang w:val="pt-PT"/>
+        </w:rPr>
+        <w:t>classe representativa de uma temporada, guardando a informação sobre cada época (nomeadamente, preços);</w:t>
+      </w:r>
+    </w:p>
+    <w:p>
+      <w:pPr>
+        <w:rPr>
+          <w:lang w:val="pt-PT"/>
+        </w:rPr>
+      </w:pPr>
+      <w:r>
+        <w:rPr>
+          <w:b/>
+          <w:lang w:val="pt-PT"/>
+        </w:rPr>
+        <w:t xml:space="preserve">Trip: </w:t>
+      </w:r>
+      <w:r>
+        <w:rPr>
+          <w:lang w:val="pt-PT"/>
+        </w:rPr>
+        <w:t>classe representativa de uma viagem, guardando métodos a esta associados e os voos e hotéis respetivos.</w:t>
+      </w:r>
+    </w:p>
+    <w:p>
+      <w:pPr>
+        <w:pStyle w:val="Subtitle"/>
+        <w:rPr>
+          <w:lang w:val="pt-PT"/>
+        </w:rPr>
+      </w:pPr>
+      <w:bookmarkStart w:id="24" w:name="_Toc511441989"/>
+      <w:r>
+        <w:rPr>
+          <w:lang w:val="pt-PT"/>
+        </w:rPr>
+        <w:t>Ficheiros</w:t>
       </w:r>
       <w:bookmarkEnd w:id="24"/>
     </w:p>
@@ -5290,19 +5586,13 @@
           <w:b/>
           <w:lang w:val="pt-PT"/>
         </w:rPr>
-        <w:t xml:space="preserve">Agencia: </w:t>
-      </w:r>
-      <w:r>
-        <w:rPr>
-          <w:lang w:val="pt-PT"/>
-        </w:rPr>
-        <w:t xml:space="preserve">singleton class (instância da mesma limitada a um objeto), a classe criada quando se coloca o projeto a correr e que guarda </w:t>
-      </w:r>
-      <w:r>
-        <w:rPr>
-          <w:lang w:val="pt-PT"/>
-        </w:rPr>
-        <w:t>não só a informação sobre o programa mas também os métodos deste;</w:t>
+        <w:t xml:space="preserve">CitiesNames: </w:t>
+      </w:r>
+      <w:r>
+        <w:rPr>
+          <w:lang w:val="pt-PT"/>
+        </w:rPr>
+        <w:t>guarda nomes de cidades que estão registadas no sistema;</w:t>
       </w:r>
     </w:p>
     <w:p>
@@ -5316,13 +5606,13 @@
           <w:b/>
           <w:lang w:val="pt-PT"/>
         </w:rPr>
-        <w:t>City:</w:t>
-      </w:r>
-      <w:r>
-        <w:rPr>
-          <w:lang w:val="pt-PT"/>
-        </w:rPr>
-        <w:t xml:space="preserve"> classe representativa de uma cidade, sendo objetos desta classe nós para o nosso grafo;</w:t>
+        <w:t>Clients:</w:t>
+      </w:r>
+      <w:r>
+        <w:rPr>
+          <w:lang w:val="pt-PT"/>
+        </w:rPr>
+        <w:t xml:space="preserve"> guarda informação dos clientes da agência;</w:t>
       </w:r>
     </w:p>
     <w:p>
@@ -5336,240 +5626,51 @@
           <w:b/>
           <w:lang w:val="pt-PT"/>
         </w:rPr>
-        <w:t xml:space="preserve">Client: </w:t>
-      </w:r>
-      <w:r>
-        <w:rPr>
-          <w:lang w:val="pt-PT"/>
-        </w:rPr>
-        <w:t>classe representativa de um cliente, com a informação pessoal deste e as viagens marcadas;</w:t>
-      </w:r>
-    </w:p>
-    <w:p>
-      <w:pPr>
+        <w:t xml:space="preserve">Trips: </w:t>
+      </w:r>
+      <w:r>
+        <w:rPr>
+          <w:lang w:val="pt-PT"/>
+        </w:rPr>
+        <w:t>guarda informações sobre as viagens marcadas;</w:t>
+      </w:r>
+    </w:p>
+    <w:p>
+      <w:pPr>
+        <w:rPr>
+          <w:u w:val="single"/>
+          <w:lang w:val="pt-PT"/>
+        </w:rPr>
+      </w:pPr>
+      <w:r>
         <w:rPr>
           <w:b/>
           <w:lang w:val="pt-PT"/>
         </w:rPr>
-      </w:pPr>
-      <w:r>
-        <w:rPr>
-          <w:b/>
-          <w:lang w:val="pt-PT"/>
-        </w:rPr>
-        <w:t>Date:</w:t>
-      </w:r>
-      <w:r>
-        <w:rPr>
-          <w:lang w:val="pt-PT"/>
-        </w:rPr>
-        <w:t xml:space="preserve"> </w:t>
-      </w:r>
-      <w:r>
-        <w:rPr>
-          <w:lang w:val="pt-PT"/>
-        </w:rPr>
-        <w:t>classe representativa d</w:t>
-      </w:r>
-      <w:r>
-        <w:rPr>
-          <w:lang w:val="pt-PT"/>
-        </w:rPr>
-        <w:t>a data;</w:t>
-      </w:r>
-    </w:p>
-    <w:p>
-      <w:pPr>
-        <w:rPr>
-          <w:b/>
-          <w:lang w:val="pt-PT"/>
-        </w:rPr>
-      </w:pPr>
-      <w:r>
-        <w:rPr>
-          <w:b/>
-          <w:lang w:val="pt-PT"/>
-        </w:rPr>
-        <w:t xml:space="preserve">Hotel: </w:t>
-      </w:r>
-      <w:r>
-        <w:rPr>
-          <w:lang w:val="pt-PT"/>
-        </w:rPr>
-        <w:t xml:space="preserve">classe representativa de </w:t>
-      </w:r>
-      <w:r>
-        <w:rPr>
-          <w:lang w:val="pt-PT"/>
-        </w:rPr>
-        <w:t>um hotel, guardando a informação e métodos a esta associadas;</w:t>
-      </w:r>
-    </w:p>
-    <w:p>
-      <w:pPr>
-        <w:rPr>
-          <w:b/>
-          <w:lang w:val="pt-PT"/>
-        </w:rPr>
-      </w:pPr>
-      <w:r>
-        <w:rPr>
-          <w:b/>
-          <w:lang w:val="pt-PT"/>
-        </w:rPr>
-        <w:t xml:space="preserve">Season: </w:t>
-      </w:r>
-      <w:r>
-        <w:rPr>
-          <w:lang w:val="pt-PT"/>
-        </w:rPr>
-        <w:t>classe representativa de um</w:t>
-      </w:r>
-      <w:r>
-        <w:rPr>
-          <w:lang w:val="pt-PT"/>
-        </w:rPr>
-        <w:t>a temporada, guardando a informação sobre cada época (nomeadamente, preços);</w:t>
-      </w:r>
-    </w:p>
-    <w:p>
-      <w:pPr>
-        <w:rPr>
-          <w:lang w:val="pt-PT"/>
-        </w:rPr>
-      </w:pPr>
-      <w:r>
-        <w:rPr>
-          <w:b/>
-          <w:lang w:val="pt-PT"/>
-        </w:rPr>
-        <w:t xml:space="preserve">Trip: </w:t>
-      </w:r>
-      <w:r>
-        <w:rPr>
-          <w:lang w:val="pt-PT"/>
-        </w:rPr>
-        <w:t>classe representativa de um</w:t>
-      </w:r>
-      <w:r>
-        <w:rPr>
-          <w:lang w:val="pt-PT"/>
-        </w:rPr>
-        <w:t>a viagem, guardando métodos a esta associados e os voos e hotéis respetivos.</w:t>
-      </w:r>
-    </w:p>
-    <w:p>
-      <w:pPr>
-        <w:pStyle w:val="Subttulo"/>
-        <w:rPr>
-          <w:lang w:val="pt-PT"/>
-        </w:rPr>
-      </w:pPr>
-      <w:bookmarkStart w:id="25" w:name="_Toc511441989"/>
-      <w:r>
-        <w:rPr>
-          <w:lang w:val="pt-PT"/>
-        </w:rPr>
-        <w:t>Ficheiros</w:t>
+        <w:t xml:space="preserve">Pasta “Cities”: </w:t>
+      </w:r>
+      <w:r>
+        <w:rPr>
+          <w:lang w:val="pt-PT"/>
+        </w:rPr>
+        <w:t>informação sobre todas as cidade disponíveis para viajar, sendo que cada ficheiro representa uma cidade.</w:t>
+      </w:r>
+    </w:p>
+    <w:p>
+      <w:pPr>
+        <w:pStyle w:val="Subtitle"/>
+        <w:rPr>
+          <w:lang w:val="pt-PT"/>
+        </w:rPr>
+      </w:pPr>
+      <w:bookmarkStart w:id="25" w:name="_Toc511441990"/>
+      <w:r>
+        <w:rPr>
+          <w:lang w:val="pt-PT"/>
+        </w:rPr>
+        <w:t>Programa</w:t>
       </w:r>
       <w:bookmarkEnd w:id="25"/>
-    </w:p>
-    <w:p>
-      <w:pPr>
-        <w:rPr>
-          <w:lang w:val="pt-PT"/>
-        </w:rPr>
-      </w:pPr>
-      <w:r>
-        <w:rPr>
-          <w:b/>
-          <w:lang w:val="pt-PT"/>
-        </w:rPr>
-        <w:t xml:space="preserve">CitiesNames: </w:t>
-      </w:r>
-      <w:r>
-        <w:rPr>
-          <w:lang w:val="pt-PT"/>
-        </w:rPr>
-        <w:t>guarda nomes de cidades que estão registadas no sistema;</w:t>
-      </w:r>
-    </w:p>
-    <w:p>
-      <w:pPr>
-        <w:rPr>
-          <w:lang w:val="pt-PT"/>
-        </w:rPr>
-      </w:pPr>
-      <w:r>
-        <w:rPr>
-          <w:b/>
-          <w:lang w:val="pt-PT"/>
-        </w:rPr>
-        <w:t>Clients:</w:t>
-      </w:r>
-      <w:r>
-        <w:rPr>
-          <w:lang w:val="pt-PT"/>
-        </w:rPr>
-        <w:t xml:space="preserve"> guarda informação dos clientes da agência;</w:t>
-      </w:r>
-    </w:p>
-    <w:p>
-      <w:pPr>
-        <w:rPr>
-          <w:lang w:val="pt-PT"/>
-        </w:rPr>
-      </w:pPr>
-      <w:r>
-        <w:rPr>
-          <w:b/>
-          <w:lang w:val="pt-PT"/>
-        </w:rPr>
-        <w:t xml:space="preserve">Trips: </w:t>
-      </w:r>
-      <w:r>
-        <w:rPr>
-          <w:lang w:val="pt-PT"/>
-        </w:rPr>
-        <w:t>guarda informações sobre as viagens marcadas;</w:t>
-      </w:r>
-    </w:p>
-    <w:p>
-      <w:pPr>
-        <w:rPr>
-          <w:u w:val="single"/>
-          <w:lang w:val="pt-PT"/>
-        </w:rPr>
-      </w:pPr>
-      <w:r>
-        <w:rPr>
-          <w:b/>
-          <w:lang w:val="pt-PT"/>
-        </w:rPr>
-        <w:t xml:space="preserve">Pasta “Cities”: </w:t>
-      </w:r>
-      <w:r>
-        <w:rPr>
-          <w:lang w:val="pt-PT"/>
-        </w:rPr>
-        <w:t>informação sobre todas as cidade disponíveis para viajar, sendo que cada ficheiro representa uma cidade.</w:t>
-      </w:r>
-    </w:p>
-    <w:p>
-      <w:pPr>
-        <w:pStyle w:val="Subttulo"/>
-        <w:rPr>
-          <w:lang w:val="pt-PT"/>
-        </w:rPr>
-      </w:pPr>
-      <w:bookmarkStart w:id="26" w:name="_Toc511441990"/>
-      <w:r>
-        <w:rPr>
-          <w:lang w:val="pt-PT"/>
-        </w:rPr>
-        <w:t>Programa</w:t>
-      </w:r>
-      <w:bookmarkEnd w:id="26"/>
     </w:p>
     <w:p>
       <w:pPr>
@@ -5607,20 +5708,100 @@
     </w:p>
     <w:p>
       <w:pPr>
-        <w:pStyle w:val="Ttulo1"/>
-        <w:rPr>
-          <w:lang w:val="pt-PT"/>
-        </w:rPr>
-      </w:pPr>
-      <w:bookmarkStart w:id="27" w:name="_Toc511441991"/>
-      <w:r>
-        <w:rPr>
-          <w:lang w:val="pt-PT"/>
-        </w:rPr>
-        <w:lastRenderedPageBreak/>
+        <w:pStyle w:val="Heading1"/>
+        <w:rPr>
+          <w:lang w:val="pt-PT"/>
+        </w:rPr>
+      </w:pPr>
+      <w:bookmarkStart w:id="26" w:name="_Toc511441991"/>
+      <w:r>
+        <w:rPr>
+          <w:lang w:val="pt-PT"/>
+        </w:rPr>
         <w:t>Principais Dificuldades</w:t>
       </w:r>
+      <w:bookmarkEnd w:id="26"/>
+    </w:p>
+    <w:p>
+      <w:pPr>
+        <w:ind w:firstLine="720"/>
+        <w:rPr>
+          <w:lang w:val="pt-PT"/>
+        </w:rPr>
+      </w:pPr>
+      <w:r>
+        <w:rPr>
+          <w:lang w:val="pt-PT"/>
+        </w:rPr>
+        <w:t xml:space="preserve">Ao longo do desenvolvimento do projeto, a principal dificuldade com que nos deparamos, de longe, foi coordenarmo-nos como grupo. Esta dificuldade atrasou bastante todo o processo de desenvolvimento e entrega do trabalho, já que era frequente </w:t>
+      </w:r>
+      <w:r>
+        <w:rPr>
+          <w:lang w:val="pt-PT"/>
+        </w:rPr>
+        <w:t>os outros membros do grupo ficarem dependentes do trabalho que estava a ser desenvolvido por apenas um e, em vez de poderem trabalhar em paralelo, terem de aguardar (não que tenha havido só um membro do grupo a atrasar o trabalho, isto ocorreu em várias ocasiões com membros diferentes).</w:t>
+      </w:r>
+    </w:p>
+    <w:p>
+      <w:pPr>
+        <w:ind w:firstLine="720"/>
+        <w:rPr>
+          <w:lang w:val="pt-PT"/>
+        </w:rPr>
+      </w:pPr>
+      <w:r>
+        <w:rPr>
+          <w:lang w:val="pt-PT"/>
+        </w:rPr>
+        <w:t xml:space="preserve">Tivemos também dificuldades em adquirir dados para preencher o nosso grafo. Encontramos sites com dados não tratados, como por exemplo </w:t>
+      </w:r>
+      <w:hyperlink r:id="rId22" w:history="1">
+        <w:r>
+          <w:rPr>
+            <w:rStyle w:val="Hyperlink"/>
+            <w:lang w:val="pt-PT"/>
+          </w:rPr>
+          <w:t>https://openflights.org/data.html</w:t>
+        </w:r>
+      </w:hyperlink>
+      <w:r>
+        <w:rPr>
+          <w:lang w:val="pt-PT"/>
+        </w:rPr>
+        <w:t xml:space="preserve"> que nos obrigariam a criar um parser específico desde o formato que nos é apresentado para aquilo que pretendemos usar</w:t>
+      </w:r>
+      <w:r>
+        <w:rPr>
+          <w:lang w:val="pt-PT"/>
+        </w:rPr>
+        <w:t>, trabalho não avaliado pelos objetivos da cadeira, visto que temas que usem open street maps já têm isto feito</w:t>
+      </w:r>
+      <w:r>
+        <w:rPr>
+          <w:lang w:val="pt-PT"/>
+        </w:rPr>
+        <w:t>. E</w:t>
+      </w:r>
+      <w:r>
+        <w:rPr>
+          <w:lang w:val="pt-PT"/>
+        </w:rPr>
+        <w:t xml:space="preserve">stes dados não têm nenhuma especificação para a sua ordenação, </w:t>
+      </w:r>
+      <w:r>
+        <w:rPr>
+          <w:lang w:val="pt-PT"/>
+        </w:rPr>
+        <w:t xml:space="preserve">como tal </w:t>
+      </w:r>
+      <w:bookmarkStart w:id="27" w:name="_GoBack"/>
       <w:bookmarkEnd w:id="27"/>
+      <w:r>
+        <w:rPr>
+          <w:lang w:val="pt-PT"/>
+        </w:rPr>
+        <w:t>não existe nenhuma maneira fácil de escolher os aeroportos que queremos usar. Isto deixou-nos sem opção, a não ser popular o grafo manualmente, que nos deixou com um número reduzido de dados que não permite testar os algoritmos usados devidamente.</w:t>
+      </w:r>
     </w:p>
     <w:p>
       <w:pPr>
@@ -5633,13 +5814,7 @@
         <w:rPr>
           <w:lang w:val="pt-PT"/>
         </w:rPr>
-        <w:t xml:space="preserve">Ao longo do desenvolvimento do projeto, a principal dificuldade com que nos deparamos, de longe, foi coordenarmo-nos como grupo. Esta dificuldade atrasou bastante todo o processo de desenvolvimento e entrega do trabalho, já que era frequente </w:t>
-      </w:r>
-      <w:r>
-        <w:rPr>
-          <w:lang w:val="pt-PT"/>
-        </w:rPr>
-        <w:t>os outros membros do grupo ficarem dependentes do trabalho que estava a ser desenvolvido por apenas um e, em vez de poderem trabalhar em paralelo, terem de aguardar (não que tenha havido só um membro do grupo a atrasar o trabalho, isto ocorreu em várias ocasiões com membros diferentes).</w:t>
+        <w:t>Outra dificuldade foi uma impossibilidade de um dos membros que ficou sem acesso a um computador pessoal e, para trabalhar, teve sempre de recorrer aos da FEUP, reduzindo as opções que tínhamos para trabalhar.</w:t>
       </w:r>
     </w:p>
     <w:p>
@@ -5653,20 +5828,6 @@
         <w:rPr>
           <w:lang w:val="pt-PT"/>
         </w:rPr>
-        <w:t>Outra dificuldade foi uma impossibilidade de um dos membros que ficou sem acesso a um computador pessoal e, para trabalhar, teve sempre de recorrer aos da FEUP, reduzindo as opções que tínhamos para trabalhar.</w:t>
-      </w:r>
-    </w:p>
-    <w:p>
-      <w:pPr>
-        <w:ind w:firstLine="720"/>
-        <w:rPr>
-          <w:lang w:val="pt-PT"/>
-        </w:rPr>
-      </w:pPr>
-      <w:r>
-        <w:rPr>
-          <w:lang w:val="pt-PT"/>
-        </w:rPr>
         <w:t>Por último, termos tido bastantes projetos em simultâneo com outras cadeiras levou, devido a algumas falhas na gestão de tempo, não termos trabalhado tanto neste projeto quanto desejávamos antes da data de entrega.</w:t>
       </w:r>
     </w:p>
@@ -5692,7 +5853,7 @@
     </w:p>
     <w:p>
       <w:pPr>
-        <w:pStyle w:val="Ttulo1"/>
+        <w:pStyle w:val="Heading1"/>
         <w:rPr>
           <w:lang w:val="pt-PT"/>
         </w:rPr>
@@ -5702,7 +5863,6 @@
         <w:rPr>
           <w:lang w:val="pt-PT"/>
         </w:rPr>
-        <w:lastRenderedPageBreak/>
         <w:t>Conclusões</w:t>
       </w:r>
       <w:bookmarkEnd w:id="28"/>
@@ -5764,7 +5924,7 @@
     </w:p>
     <w:p>
       <w:pPr>
-        <w:pStyle w:val="Ttulo1"/>
+        <w:pStyle w:val="Heading1"/>
         <w:rPr>
           <w:lang w:val="pt-PT"/>
         </w:rPr>
@@ -5774,7 +5934,6 @@
         <w:rPr>
           <w:lang w:val="pt-PT"/>
         </w:rPr>
-        <w:lastRenderedPageBreak/>
         <w:t>Referências</w:t>
       </w:r>
       <w:bookmarkEnd w:id="29"/>
@@ -5785,10 +5944,10 @@
           <w:lang w:val="pt-PT"/>
         </w:rPr>
       </w:pPr>
-      <w:hyperlink r:id="rId22" w:history="1">
-        <w:r>
-          <w:rPr>
-            <w:rStyle w:val="Hiperligao"/>
+      <w:hyperlink r:id="rId23" w:history="1">
+        <w:r>
+          <w:rPr>
+            <w:rStyle w:val="Hyperlink"/>
             <w:lang w:val="pt-PT"/>
           </w:rPr>
           <w:t>http://www.inf.ufsc.br/grafos/temas/custo-minimo/dijkstra.html</w:t>
@@ -5813,10 +5972,10 @@
           <w:lang w:val="pt-PT"/>
         </w:rPr>
       </w:pPr>
-      <w:hyperlink r:id="rId23" w:history="1">
-        <w:r>
-          <w:rPr>
-            <w:rStyle w:val="Hiperligao"/>
+      <w:hyperlink r:id="rId24" w:history="1">
+        <w:r>
+          <w:rPr>
+            <w:rStyle w:val="Hyperlink"/>
             <w:lang w:val="pt-PT"/>
           </w:rPr>
           <w:t>http://www.dcc.fc.up.pt/~pribeiro/aulas/daa1415/slides/8_distancias_06122014.pdf</w:t>
@@ -5854,7 +6013,7 @@
 </file>
 
 <file path=word/endnotes.xml><?xml version="1.0" encoding="utf-8"?>
-<w:endnotes xmlns:wpc="http://schemas.microsoft.com/office/word/2010/wordprocessingCanvas" xmlns:cx="http://schemas.microsoft.com/office/drawing/2014/chartex" xmlns:cx1="http://schemas.microsoft.com/office/drawing/2015/9/8/chartex" xmlns:cx2="http://schemas.microsoft.com/office/drawing/2015/10/21/chartex" xmlns:cx3="http://schemas.microsoft.com/office/drawing/2016/5/9/chartex" xmlns:cx4="http://schemas.microsoft.com/office/drawing/2016/5/10/chartex" xmlns:cx5="http://schemas.microsoft.com/office/drawing/2016/5/11/chartex" xmlns:cx6="http://schemas.microsoft.com/office/drawing/2016/5/12/chartex" xmlns:cx7="http://schemas.microsoft.com/office/drawing/2016/5/13/chartex" xmlns:cx8="http://schemas.microsoft.com/office/drawing/2016/5/14/chartex" xmlns:mc="http://schemas.openxmlformats.org/markup-compatibility/2006" xmlns:aink="http://schemas.microsoft.com/office/drawing/2016/ink" xmlns:am3d="http://schemas.microsoft.com/office/drawing/2017/model3d" xmlns:o="urn:schemas-microsoft-com:office:office" xmlns:r="http://schemas.openxmlformats.org/officeDocument/2006/relationships" xmlns:m="http://schemas.openxmlformats.org/officeDocument/2006/math" xmlns:v="urn:schemas-microsoft-com:vml" xmlns:wp14="http://schemas.microsoft.com/office/word/2010/wordprocessingDrawing" xmlns:wp="http://schemas.openxmlformats.org/drawingml/2006/wordprocessingDrawing" xmlns:w10="urn:schemas-microsoft-com:office:word" xmlns:w="http://schemas.openxmlformats.org/wordprocessingml/2006/main" xmlns:w14="http://schemas.microsoft.com/office/word/2010/wordml" xmlns:w15="http://schemas.microsoft.com/office/word/2012/wordml" xmlns:w16cid="http://schemas.microsoft.com/office/word/2016/wordml/cid" xmlns:w16se="http://schemas.microsoft.com/office/word/2015/wordml/symex" xmlns:wpg="http://schemas.microsoft.com/office/word/2010/wordprocessingGroup" xmlns:wpi="http://schemas.microsoft.com/office/word/2010/wordprocessingInk" xmlns:wne="http://schemas.microsoft.com/office/word/2006/wordml" xmlns:wps="http://schemas.microsoft.com/office/word/2010/wordprocessingShape" mc:Ignorable="w14 w15 w16se w16cid wp14">
+<w:endnotes xmlns:wpc="http://schemas.microsoft.com/office/word/2010/wordprocessingCanvas" xmlns:cx="http://schemas.microsoft.com/office/drawing/2014/chartex" xmlns:cx1="http://schemas.microsoft.com/office/drawing/2015/9/8/chartex" xmlns:mc="http://schemas.openxmlformats.org/markup-compatibility/2006" xmlns:o="urn:schemas-microsoft-com:office:office" xmlns:r="http://schemas.openxmlformats.org/officeDocument/2006/relationships" xmlns:m="http://schemas.openxmlformats.org/officeDocument/2006/math" xmlns:v="urn:schemas-microsoft-com:vml" xmlns:wp14="http://schemas.microsoft.com/office/word/2010/wordprocessingDrawing" xmlns:wp="http://schemas.openxmlformats.org/drawingml/2006/wordprocessingDrawing" xmlns:w10="urn:schemas-microsoft-com:office:word" xmlns:w="http://schemas.openxmlformats.org/wordprocessingml/2006/main" xmlns:w14="http://schemas.microsoft.com/office/word/2010/wordml" xmlns:w15="http://schemas.microsoft.com/office/word/2012/wordml" xmlns:w16se="http://schemas.microsoft.com/office/word/2015/wordml/symex" xmlns:wpg="http://schemas.microsoft.com/office/word/2010/wordprocessingGroup" xmlns:wpi="http://schemas.microsoft.com/office/word/2010/wordprocessingInk" xmlns:wne="http://schemas.microsoft.com/office/word/2006/wordml" xmlns:wps="http://schemas.microsoft.com/office/word/2010/wordprocessingShape" mc:Ignorable="w14 w15 w16se wp14">
   <w:endnote w:type="separator" w:id="-1">
     <w:p>
       <w:pPr>
@@ -5879,7 +6038,7 @@
 </file>
 
 <file path=word/footnotes.xml><?xml version="1.0" encoding="utf-8"?>
-<w:footnotes xmlns:wpc="http://schemas.microsoft.com/office/word/2010/wordprocessingCanvas" xmlns:cx="http://schemas.microsoft.com/office/drawing/2014/chartex" xmlns:cx1="http://schemas.microsoft.com/office/drawing/2015/9/8/chartex" xmlns:cx2="http://schemas.microsoft.com/office/drawing/2015/10/21/chartex" xmlns:cx3="http://schemas.microsoft.com/office/drawing/2016/5/9/chartex" xmlns:cx4="http://schemas.microsoft.com/office/drawing/2016/5/10/chartex" xmlns:cx5="http://schemas.microsoft.com/office/drawing/2016/5/11/chartex" xmlns:cx6="http://schemas.microsoft.com/office/drawing/2016/5/12/chartex" xmlns:cx7="http://schemas.microsoft.com/office/drawing/2016/5/13/chartex" xmlns:cx8="http://schemas.microsoft.com/office/drawing/2016/5/14/chartex" xmlns:mc="http://schemas.openxmlformats.org/markup-compatibility/2006" xmlns:aink="http://schemas.microsoft.com/office/drawing/2016/ink" xmlns:am3d="http://schemas.microsoft.com/office/drawing/2017/model3d" xmlns:o="urn:schemas-microsoft-com:office:office" xmlns:r="http://schemas.openxmlformats.org/officeDocument/2006/relationships" xmlns:m="http://schemas.openxmlformats.org/officeDocument/2006/math" xmlns:v="urn:schemas-microsoft-com:vml" xmlns:wp14="http://schemas.microsoft.com/office/word/2010/wordprocessingDrawing" xmlns:wp="http://schemas.openxmlformats.org/drawingml/2006/wordprocessingDrawing" xmlns:w10="urn:schemas-microsoft-com:office:word" xmlns:w="http://schemas.openxmlformats.org/wordprocessingml/2006/main" xmlns:w14="http://schemas.microsoft.com/office/word/2010/wordml" xmlns:w15="http://schemas.microsoft.com/office/word/2012/wordml" xmlns:w16cid="http://schemas.microsoft.com/office/word/2016/wordml/cid" xmlns:w16se="http://schemas.microsoft.com/office/word/2015/wordml/symex" xmlns:wpg="http://schemas.microsoft.com/office/word/2010/wordprocessingGroup" xmlns:wpi="http://schemas.microsoft.com/office/word/2010/wordprocessingInk" xmlns:wne="http://schemas.microsoft.com/office/word/2006/wordml" xmlns:wps="http://schemas.microsoft.com/office/word/2010/wordprocessingShape" mc:Ignorable="w14 w15 w16se w16cid wp14">
+<w:footnotes xmlns:wpc="http://schemas.microsoft.com/office/word/2010/wordprocessingCanvas" xmlns:cx="http://schemas.microsoft.com/office/drawing/2014/chartex" xmlns:cx1="http://schemas.microsoft.com/office/drawing/2015/9/8/chartex" xmlns:mc="http://schemas.openxmlformats.org/markup-compatibility/2006" xmlns:o="urn:schemas-microsoft-com:office:office" xmlns:r="http://schemas.openxmlformats.org/officeDocument/2006/relationships" xmlns:m="http://schemas.openxmlformats.org/officeDocument/2006/math" xmlns:v="urn:schemas-microsoft-com:vml" xmlns:wp14="http://schemas.microsoft.com/office/word/2010/wordprocessingDrawing" xmlns:wp="http://schemas.openxmlformats.org/drawingml/2006/wordprocessingDrawing" xmlns:w10="urn:schemas-microsoft-com:office:word" xmlns:w="http://schemas.openxmlformats.org/wordprocessingml/2006/main" xmlns:w14="http://schemas.microsoft.com/office/word/2010/wordml" xmlns:w15="http://schemas.microsoft.com/office/word/2012/wordml" xmlns:w16se="http://schemas.microsoft.com/office/word/2015/wordml/symex" xmlns:wpg="http://schemas.microsoft.com/office/word/2010/wordprocessingGroup" xmlns:wpi="http://schemas.microsoft.com/office/word/2010/wordprocessingInk" xmlns:wne="http://schemas.microsoft.com/office/word/2006/wordml" xmlns:wps="http://schemas.microsoft.com/office/word/2010/wordprocessingShape" mc:Ignorable="w14 w15 w16se wp14">
   <w:footnote w:type="separator" w:id="-1">
     <w:p>
       <w:pPr>
@@ -5904,7 +6063,7 @@
 </file>
 
 <file path=word/numbering.xml><?xml version="1.0" encoding="utf-8"?>
-<w:numbering xmlns:wpc="http://schemas.microsoft.com/office/word/2010/wordprocessingCanvas" xmlns:cx="http://schemas.microsoft.com/office/drawing/2014/chartex" xmlns:cx1="http://schemas.microsoft.com/office/drawing/2015/9/8/chartex" xmlns:cx2="http://schemas.microsoft.com/office/drawing/2015/10/21/chartex" xmlns:cx3="http://schemas.microsoft.com/office/drawing/2016/5/9/chartex" xmlns:cx4="http://schemas.microsoft.com/office/drawing/2016/5/10/chartex" xmlns:cx5="http://schemas.microsoft.com/office/drawing/2016/5/11/chartex" xmlns:cx6="http://schemas.microsoft.com/office/drawing/2016/5/12/chartex" xmlns:cx7="http://schemas.microsoft.com/office/drawing/2016/5/13/chartex" xmlns:cx8="http://schemas.microsoft.com/office/drawing/2016/5/14/chartex" xmlns:mc="http://schemas.openxmlformats.org/markup-compatibility/2006" xmlns:aink="http://schemas.microsoft.com/office/drawing/2016/ink" xmlns:am3d="http://schemas.microsoft.com/office/drawing/2017/model3d" xmlns:o="urn:schemas-microsoft-com:office:office" xmlns:r="http://schemas.openxmlformats.org/officeDocument/2006/relationships" xmlns:m="http://schemas.openxmlformats.org/officeDocument/2006/math" xmlns:v="urn:schemas-microsoft-com:vml" xmlns:wp14="http://schemas.microsoft.com/office/word/2010/wordprocessingDrawing" xmlns:wp="http://schemas.openxmlformats.org/drawingml/2006/wordprocessingDrawing" xmlns:w10="urn:schemas-microsoft-com:office:word" xmlns:w="http://schemas.openxmlformats.org/wordprocessingml/2006/main" xmlns:w14="http://schemas.microsoft.com/office/word/2010/wordml" xmlns:w15="http://schemas.microsoft.com/office/word/2012/wordml" xmlns:w16cid="http://schemas.microsoft.com/office/word/2016/wordml/cid" xmlns:w16se="http://schemas.microsoft.com/office/word/2015/wordml/symex" xmlns:wpg="http://schemas.microsoft.com/office/word/2010/wordprocessingGroup" xmlns:wpi="http://schemas.microsoft.com/office/word/2010/wordprocessingInk" xmlns:wne="http://schemas.microsoft.com/office/word/2006/wordml" xmlns:wps="http://schemas.microsoft.com/office/word/2010/wordprocessingShape" mc:Ignorable="w14 w15 w16se w16cid wp14">
+<w:numbering xmlns:wpc="http://schemas.microsoft.com/office/word/2010/wordprocessingCanvas" xmlns:cx="http://schemas.microsoft.com/office/drawing/2014/chartex" xmlns:cx1="http://schemas.microsoft.com/office/drawing/2015/9/8/chartex" xmlns:mc="http://schemas.openxmlformats.org/markup-compatibility/2006" xmlns:o="urn:schemas-microsoft-com:office:office" xmlns:r="http://schemas.openxmlformats.org/officeDocument/2006/relationships" xmlns:m="http://schemas.openxmlformats.org/officeDocument/2006/math" xmlns:v="urn:schemas-microsoft-com:vml" xmlns:wp14="http://schemas.microsoft.com/office/word/2010/wordprocessingDrawing" xmlns:wp="http://schemas.openxmlformats.org/drawingml/2006/wordprocessingDrawing" xmlns:w10="urn:schemas-microsoft-com:office:word" xmlns:w="http://schemas.openxmlformats.org/wordprocessingml/2006/main" xmlns:w14="http://schemas.microsoft.com/office/word/2010/wordml" xmlns:w15="http://schemas.microsoft.com/office/word/2012/wordml" xmlns:w16se="http://schemas.microsoft.com/office/word/2015/wordml/symex" xmlns:wpg="http://schemas.microsoft.com/office/word/2010/wordprocessingGroup" xmlns:wpi="http://schemas.microsoft.com/office/word/2010/wordprocessingInk" xmlns:wne="http://schemas.microsoft.com/office/word/2006/wordml" xmlns:wps="http://schemas.microsoft.com/office/word/2010/wordprocessingShape" mc:Ignorable="w14 w15 w16se wp14">
   <w:abstractNum w:abstractNumId="0" w15:restartNumberingAfterBreak="0">
     <w:nsid w:val="26C7583E"/>
     <w:multiLevelType w:val="hybridMultilevel"/>
@@ -7238,7 +7397,7 @@
 </file>
 
 <file path=word/styles.xml><?xml version="1.0" encoding="utf-8"?>
-<w:styles xmlns:mc="http://schemas.openxmlformats.org/markup-compatibility/2006" xmlns:r="http://schemas.openxmlformats.org/officeDocument/2006/relationships" xmlns:w="http://schemas.openxmlformats.org/wordprocessingml/2006/main" xmlns:w14="http://schemas.microsoft.com/office/word/2010/wordml" xmlns:w15="http://schemas.microsoft.com/office/word/2012/wordml" xmlns:w16cid="http://schemas.microsoft.com/office/word/2016/wordml/cid" xmlns:w16se="http://schemas.microsoft.com/office/word/2015/wordml/symex" mc:Ignorable="w14 w15 w16se w16cid">
+<w:styles xmlns:mc="http://schemas.openxmlformats.org/markup-compatibility/2006" xmlns:r="http://schemas.openxmlformats.org/officeDocument/2006/relationships" xmlns:w="http://schemas.openxmlformats.org/wordprocessingml/2006/main" xmlns:w14="http://schemas.microsoft.com/office/word/2010/wordml" xmlns:w15="http://schemas.microsoft.com/office/word/2012/wordml" xmlns:w16se="http://schemas.microsoft.com/office/word/2015/wordml/symex" mc:Ignorable="w14 w15 w16se">
   <w:docDefaults>
     <w:rPrDefault>
       <w:rPr>
@@ -7254,7 +7413,7 @@
       </w:pPr>
     </w:pPrDefault>
   </w:docDefaults>
-  <w:latentStyles w:defLockedState="0" w:defUIPriority="99" w:defSemiHidden="0" w:defUnhideWhenUsed="0" w:defQFormat="0" w:count="375">
+  <w:latentStyles w:defLockedState="0" w:defUIPriority="99" w:defSemiHidden="0" w:defUnhideWhenUsed="0" w:defQFormat="0" w:count="371">
     <w:lsdException w:name="Normal" w:uiPriority="0" w:qFormat="1"/>
     <w:lsdException w:name="heading 1" w:uiPriority="9" w:qFormat="1"/>
     <w:lsdException w:name="heading 2" w:semiHidden="1" w:uiPriority="9" w:unhideWhenUsed="1" w:qFormat="1"/>
@@ -7626,10 +7785,6 @@
     <w:lsdException w:name="List Table 5 Dark Accent 6" w:uiPriority="50"/>
     <w:lsdException w:name="List Table 6 Colorful Accent 6" w:uiPriority="51"/>
     <w:lsdException w:name="List Table 7 Colorful Accent 6" w:uiPriority="52"/>
-    <w:lsdException w:name="Mention" w:semiHidden="1" w:unhideWhenUsed="1"/>
-    <w:lsdException w:name="Smart Hyperlink" w:semiHidden="1" w:unhideWhenUsed="1"/>
-    <w:lsdException w:name="Hashtag" w:semiHidden="1" w:unhideWhenUsed="1"/>
-    <w:lsdException w:name="Unresolved Mention" w:semiHidden="1" w:unhideWhenUsed="1"/>
   </w:latentStyles>
   <w:style w:type="paragraph" w:default="1" w:styleId="Normal">
     <w:name w:val="Normal"/>
@@ -7639,11 +7794,11 @@
       <w:sz w:val="24"/>
     </w:rPr>
   </w:style>
-  <w:style w:type="paragraph" w:styleId="Ttulo1">
+  <w:style w:type="paragraph" w:styleId="Heading1">
     <w:name w:val="heading 1"/>
     <w:basedOn w:val="Normal"/>
     <w:next w:val="Normal"/>
-    <w:link w:val="Ttulo1Carter"/>
+    <w:link w:val="Heading1Char"/>
     <w:uiPriority w:val="9"/>
     <w:qFormat/>
     <w:rsid w:val="00E417BA"/>
@@ -7661,11 +7816,11 @@
       <w:szCs w:val="40"/>
     </w:rPr>
   </w:style>
-  <w:style w:type="paragraph" w:styleId="Cabealho2">
+  <w:style w:type="paragraph" w:styleId="Heading2">
     <w:name w:val="heading 2"/>
     <w:basedOn w:val="Normal"/>
     <w:next w:val="Normal"/>
-    <w:link w:val="Cabealho2Carter"/>
+    <w:link w:val="Heading2Char"/>
     <w:uiPriority w:val="9"/>
     <w:unhideWhenUsed/>
     <w:qFormat/>
@@ -7683,11 +7838,11 @@
       <w:szCs w:val="32"/>
     </w:rPr>
   </w:style>
-  <w:style w:type="paragraph" w:styleId="Cabealho3">
+  <w:style w:type="paragraph" w:styleId="Heading3">
     <w:name w:val="heading 3"/>
     <w:basedOn w:val="Normal"/>
     <w:next w:val="Normal"/>
-    <w:link w:val="Cabealho3Carter"/>
+    <w:link w:val="Heading3Char"/>
     <w:uiPriority w:val="9"/>
     <w:unhideWhenUsed/>
     <w:qFormat/>
@@ -7704,11 +7859,11 @@
       <w:szCs w:val="32"/>
     </w:rPr>
   </w:style>
-  <w:style w:type="paragraph" w:styleId="Cabealho4">
+  <w:style w:type="paragraph" w:styleId="Heading4">
     <w:name w:val="heading 4"/>
     <w:basedOn w:val="Normal"/>
     <w:next w:val="Normal"/>
-    <w:link w:val="Cabealho4Carter"/>
+    <w:link w:val="Heading4Char"/>
     <w:uiPriority w:val="9"/>
     <w:semiHidden/>
     <w:unhideWhenUsed/>
@@ -7728,11 +7883,11 @@
       <w:szCs w:val="30"/>
     </w:rPr>
   </w:style>
-  <w:style w:type="paragraph" w:styleId="Cabealho5">
+  <w:style w:type="paragraph" w:styleId="Heading5">
     <w:name w:val="heading 5"/>
     <w:basedOn w:val="Normal"/>
     <w:next w:val="Normal"/>
-    <w:link w:val="Cabealho5Carter"/>
+    <w:link w:val="Heading5Char"/>
     <w:uiPriority w:val="9"/>
     <w:semiHidden/>
     <w:unhideWhenUsed/>
@@ -7750,11 +7905,11 @@
       <w:szCs w:val="28"/>
     </w:rPr>
   </w:style>
-  <w:style w:type="paragraph" w:styleId="Cabealho6">
+  <w:style w:type="paragraph" w:styleId="Heading6">
     <w:name w:val="heading 6"/>
     <w:basedOn w:val="Normal"/>
     <w:next w:val="Normal"/>
-    <w:link w:val="Cabealho6Carter"/>
+    <w:link w:val="Heading6Char"/>
     <w:uiPriority w:val="9"/>
     <w:semiHidden/>
     <w:unhideWhenUsed/>
@@ -7774,11 +7929,11 @@
       <w:szCs w:val="26"/>
     </w:rPr>
   </w:style>
-  <w:style w:type="paragraph" w:styleId="Cabealho7">
+  <w:style w:type="paragraph" w:styleId="Heading7">
     <w:name w:val="heading 7"/>
     <w:basedOn w:val="Normal"/>
     <w:next w:val="Normal"/>
-    <w:link w:val="Cabealho7Carter"/>
+    <w:link w:val="Heading7Char"/>
     <w:uiPriority w:val="9"/>
     <w:semiHidden/>
     <w:unhideWhenUsed/>
@@ -7795,11 +7950,11 @@
       <w:szCs w:val="24"/>
     </w:rPr>
   </w:style>
-  <w:style w:type="paragraph" w:styleId="Cabealho8">
+  <w:style w:type="paragraph" w:styleId="Heading8">
     <w:name w:val="heading 8"/>
     <w:basedOn w:val="Normal"/>
     <w:next w:val="Normal"/>
-    <w:link w:val="Cabealho8Carter"/>
+    <w:link w:val="Heading8Char"/>
     <w:uiPriority w:val="9"/>
     <w:semiHidden/>
     <w:unhideWhenUsed/>
@@ -7819,11 +7974,11 @@
       <w:szCs w:val="22"/>
     </w:rPr>
   </w:style>
-  <w:style w:type="paragraph" w:styleId="Cabealho9">
+  <w:style w:type="paragraph" w:styleId="Heading9">
     <w:name w:val="heading 9"/>
     <w:basedOn w:val="Normal"/>
     <w:next w:val="Normal"/>
-    <w:link w:val="Cabealho9Carter"/>
+    <w:link w:val="Heading9Char"/>
     <w:uiPriority w:val="9"/>
     <w:semiHidden/>
     <w:unhideWhenUsed/>
@@ -7842,13 +7997,13 @@
       <w:iCs/>
     </w:rPr>
   </w:style>
-  <w:style w:type="character" w:default="1" w:styleId="Tipodeletrapredefinidodopargrafo">
+  <w:style w:type="character" w:default="1" w:styleId="DefaultParagraphFont">
     <w:name w:val="Default Paragraph Font"/>
     <w:uiPriority w:val="1"/>
     <w:semiHidden/>
     <w:unhideWhenUsed/>
   </w:style>
-  <w:style w:type="table" w:default="1" w:styleId="Tabelanormal">
+  <w:style w:type="table" w:default="1" w:styleId="TableNormal">
     <w:name w:val="Normal Table"/>
     <w:uiPriority w:val="99"/>
     <w:semiHidden/>
@@ -7863,16 +8018,16 @@
       </w:tblCellMar>
     </w:tblPr>
   </w:style>
-  <w:style w:type="numbering" w:default="1" w:styleId="Semlista">
+  <w:style w:type="numbering" w:default="1" w:styleId="NoList">
     <w:name w:val="No List"/>
     <w:uiPriority w:val="99"/>
     <w:semiHidden/>
     <w:unhideWhenUsed/>
   </w:style>
-  <w:style w:type="character" w:customStyle="1" w:styleId="Ttulo1Carter">
-    <w:name w:val="Título 1 Caráter"/>
-    <w:basedOn w:val="Tipodeletrapredefinidodopargrafo"/>
-    <w:link w:val="Ttulo1"/>
+  <w:style w:type="character" w:customStyle="1" w:styleId="Heading1Char">
+    <w:name w:val="Heading 1 Char"/>
+    <w:basedOn w:val="DefaultParagraphFont"/>
+    <w:link w:val="Heading1"/>
     <w:uiPriority w:val="9"/>
     <w:rsid w:val="00E417BA"/>
     <w:rPr>
@@ -7882,10 +8037,10 @@
       <w:szCs w:val="40"/>
     </w:rPr>
   </w:style>
-  <w:style w:type="character" w:customStyle="1" w:styleId="Cabealho2Carter">
-    <w:name w:val="Cabeçalho 2 Caráter"/>
-    <w:basedOn w:val="Tipodeletrapredefinidodopargrafo"/>
-    <w:link w:val="Cabealho2"/>
+  <w:style w:type="character" w:customStyle="1" w:styleId="Heading2Char">
+    <w:name w:val="Heading 2 Char"/>
+    <w:basedOn w:val="DefaultParagraphFont"/>
+    <w:link w:val="Heading2"/>
     <w:uiPriority w:val="9"/>
     <w:rsid w:val="00E417BA"/>
     <w:rPr>
@@ -7894,10 +8049,10 @@
       <w:szCs w:val="32"/>
     </w:rPr>
   </w:style>
-  <w:style w:type="character" w:customStyle="1" w:styleId="Cabealho3Carter">
-    <w:name w:val="Cabeçalho 3 Caráter"/>
-    <w:basedOn w:val="Tipodeletrapredefinidodopargrafo"/>
-    <w:link w:val="Cabealho3"/>
+  <w:style w:type="character" w:customStyle="1" w:styleId="Heading3Char">
+    <w:name w:val="Heading 3 Char"/>
+    <w:basedOn w:val="DefaultParagraphFont"/>
+    <w:link w:val="Heading3"/>
     <w:uiPriority w:val="9"/>
     <w:rsid w:val="00E417BA"/>
     <w:rPr>
@@ -7906,10 +8061,10 @@
       <w:szCs w:val="32"/>
     </w:rPr>
   </w:style>
-  <w:style w:type="character" w:customStyle="1" w:styleId="Cabealho4Carter">
-    <w:name w:val="Cabeçalho 4 Caráter"/>
-    <w:basedOn w:val="Tipodeletrapredefinidodopargrafo"/>
-    <w:link w:val="Cabealho4"/>
+  <w:style w:type="character" w:customStyle="1" w:styleId="Heading4Char">
+    <w:name w:val="Heading 4 Char"/>
+    <w:basedOn w:val="DefaultParagraphFont"/>
+    <w:link w:val="Heading4"/>
     <w:uiPriority w:val="9"/>
     <w:semiHidden/>
     <w:rsid w:val="00E417BA"/>
@@ -7921,10 +8076,10 @@
       <w:szCs w:val="30"/>
     </w:rPr>
   </w:style>
-  <w:style w:type="character" w:customStyle="1" w:styleId="Cabealho5Carter">
-    <w:name w:val="Cabeçalho 5 Caráter"/>
-    <w:basedOn w:val="Tipodeletrapredefinidodopargrafo"/>
-    <w:link w:val="Cabealho5"/>
+  <w:style w:type="character" w:customStyle="1" w:styleId="Heading5Char">
+    <w:name w:val="Heading 5 Char"/>
+    <w:basedOn w:val="DefaultParagraphFont"/>
+    <w:link w:val="Heading5"/>
     <w:uiPriority w:val="9"/>
     <w:semiHidden/>
     <w:rsid w:val="00E417BA"/>
@@ -7934,10 +8089,10 @@
       <w:szCs w:val="28"/>
     </w:rPr>
   </w:style>
-  <w:style w:type="character" w:customStyle="1" w:styleId="Cabealho6Carter">
-    <w:name w:val="Cabeçalho 6 Caráter"/>
-    <w:basedOn w:val="Tipodeletrapredefinidodopargrafo"/>
-    <w:link w:val="Cabealho6"/>
+  <w:style w:type="character" w:customStyle="1" w:styleId="Heading6Char">
+    <w:name w:val="Heading 6 Char"/>
+    <w:basedOn w:val="DefaultParagraphFont"/>
+    <w:link w:val="Heading6"/>
     <w:uiPriority w:val="9"/>
     <w:semiHidden/>
     <w:rsid w:val="00E417BA"/>
@@ -7949,10 +8104,10 @@
       <w:szCs w:val="26"/>
     </w:rPr>
   </w:style>
-  <w:style w:type="character" w:customStyle="1" w:styleId="Cabealho7Carter">
-    <w:name w:val="Cabeçalho 7 Caráter"/>
-    <w:basedOn w:val="Tipodeletrapredefinidodopargrafo"/>
-    <w:link w:val="Cabealho7"/>
+  <w:style w:type="character" w:customStyle="1" w:styleId="Heading7Char">
+    <w:name w:val="Heading 7 Char"/>
+    <w:basedOn w:val="DefaultParagraphFont"/>
+    <w:link w:val="Heading7"/>
     <w:uiPriority w:val="9"/>
     <w:semiHidden/>
     <w:rsid w:val="00E417BA"/>
@@ -7962,10 +8117,10 @@
       <w:szCs w:val="24"/>
     </w:rPr>
   </w:style>
-  <w:style w:type="character" w:customStyle="1" w:styleId="Cabealho8Carter">
-    <w:name w:val="Cabeçalho 8 Caráter"/>
-    <w:basedOn w:val="Tipodeletrapredefinidodopargrafo"/>
-    <w:link w:val="Cabealho8"/>
+  <w:style w:type="character" w:customStyle="1" w:styleId="Heading8Char">
+    <w:name w:val="Heading 8 Char"/>
+    <w:basedOn w:val="DefaultParagraphFont"/>
+    <w:link w:val="Heading8"/>
     <w:uiPriority w:val="9"/>
     <w:semiHidden/>
     <w:rsid w:val="00E417BA"/>
@@ -7977,10 +8132,10 @@
       <w:szCs w:val="22"/>
     </w:rPr>
   </w:style>
-  <w:style w:type="character" w:customStyle="1" w:styleId="Cabealho9Carter">
-    <w:name w:val="Cabeçalho 9 Caráter"/>
-    <w:basedOn w:val="Tipodeletrapredefinidodopargrafo"/>
-    <w:link w:val="Cabealho9"/>
+  <w:style w:type="character" w:customStyle="1" w:styleId="Heading9Char">
+    <w:name w:val="Heading 9 Char"/>
+    <w:basedOn w:val="DefaultParagraphFont"/>
+    <w:link w:val="Heading9"/>
     <w:uiPriority w:val="9"/>
     <w:semiHidden/>
     <w:rsid w:val="00E417BA"/>
@@ -7991,7 +8146,7 @@
       <w:iCs/>
     </w:rPr>
   </w:style>
-  <w:style w:type="paragraph" w:styleId="Legenda">
+  <w:style w:type="paragraph" w:styleId="Caption">
     <w:name w:val="caption"/>
     <w:basedOn w:val="Normal"/>
     <w:next w:val="Normal"/>
@@ -8010,11 +8165,11 @@
       <w:szCs w:val="16"/>
     </w:rPr>
   </w:style>
-  <w:style w:type="paragraph" w:styleId="Ttulo">
+  <w:style w:type="paragraph" w:styleId="Title">
     <w:name w:val="Title"/>
     <w:basedOn w:val="Normal"/>
     <w:next w:val="Normal"/>
-    <w:link w:val="TtuloCarter"/>
+    <w:link w:val="TitleChar"/>
     <w:uiPriority w:val="10"/>
     <w:qFormat/>
     <w:rsid w:val="00E417BA"/>
@@ -8036,10 +8191,10 @@
       <w:szCs w:val="72"/>
     </w:rPr>
   </w:style>
-  <w:style w:type="character" w:customStyle="1" w:styleId="TtuloCarter">
-    <w:name w:val="Título Caráter"/>
-    <w:basedOn w:val="Tipodeletrapredefinidodopargrafo"/>
-    <w:link w:val="Ttulo"/>
+  <w:style w:type="character" w:customStyle="1" w:styleId="TitleChar">
+    <w:name w:val="Title Char"/>
+    <w:basedOn w:val="DefaultParagraphFont"/>
+    <w:link w:val="Title"/>
     <w:uiPriority w:val="10"/>
     <w:rsid w:val="00E417BA"/>
     <w:rPr>
@@ -8051,11 +8206,11 @@
       <w:szCs w:val="72"/>
     </w:rPr>
   </w:style>
-  <w:style w:type="paragraph" w:styleId="Subttulo">
+  <w:style w:type="paragraph" w:styleId="Subtitle">
     <w:name w:val="Subtitle"/>
     <w:basedOn w:val="Normal"/>
     <w:next w:val="Normal"/>
-    <w:link w:val="SubttuloCarter"/>
+    <w:link w:val="SubtitleChar"/>
     <w:uiPriority w:val="11"/>
     <w:qFormat/>
     <w:rsid w:val="00E417BA"/>
@@ -8071,10 +8226,10 @@
       <w:szCs w:val="28"/>
     </w:rPr>
   </w:style>
-  <w:style w:type="character" w:customStyle="1" w:styleId="SubttuloCarter">
-    <w:name w:val="Subtítulo Caráter"/>
-    <w:basedOn w:val="Tipodeletrapredefinidodopargrafo"/>
-    <w:link w:val="Subttulo"/>
+  <w:style w:type="character" w:customStyle="1" w:styleId="SubtitleChar">
+    <w:name w:val="Subtitle Char"/>
+    <w:basedOn w:val="DefaultParagraphFont"/>
+    <w:link w:val="Subtitle"/>
     <w:uiPriority w:val="11"/>
     <w:rsid w:val="00E417BA"/>
     <w:rPr>
@@ -8083,9 +8238,9 @@
       <w:szCs w:val="28"/>
     </w:rPr>
   </w:style>
-  <w:style w:type="character" w:styleId="Forte">
+  <w:style w:type="character" w:styleId="Strong">
     <w:name w:val="Strong"/>
-    <w:basedOn w:val="Tipodeletrapredefinidodopargrafo"/>
+    <w:basedOn w:val="DefaultParagraphFont"/>
     <w:uiPriority w:val="22"/>
     <w:qFormat/>
     <w:rsid w:val="00E417BA"/>
@@ -8094,9 +8249,9 @@
       <w:bCs/>
     </w:rPr>
   </w:style>
-  <w:style w:type="character" w:styleId="nfase">
+  <w:style w:type="character" w:styleId="Emphasis">
     <w:name w:val="Emphasis"/>
-    <w:basedOn w:val="Tipodeletrapredefinidodopargrafo"/>
+    <w:basedOn w:val="DefaultParagraphFont"/>
     <w:uiPriority w:val="20"/>
     <w:qFormat/>
     <w:rsid w:val="00E417BA"/>
@@ -8106,7 +8261,7 @@
       <w:color w:val="000000" w:themeColor="text1"/>
     </w:rPr>
   </w:style>
-  <w:style w:type="paragraph" w:styleId="SemEspaamento">
+  <w:style w:type="paragraph" w:styleId="NoSpacing">
     <w:name w:val="No Spacing"/>
     <w:uiPriority w:val="1"/>
     <w:qFormat/>
@@ -8115,11 +8270,11 @@
       <w:spacing w:after="0" w:line="240" w:lineRule="auto"/>
     </w:pPr>
   </w:style>
-  <w:style w:type="paragraph" w:styleId="Citao">
+  <w:style w:type="paragraph" w:styleId="Quote">
     <w:name w:val="Quote"/>
     <w:basedOn w:val="Normal"/>
     <w:next w:val="Normal"/>
-    <w:link w:val="CitaoCarter"/>
+    <w:link w:val="QuoteChar"/>
     <w:uiPriority w:val="29"/>
     <w:qFormat/>
     <w:rsid w:val="00E417BA"/>
@@ -8135,10 +8290,10 @@
       <w:szCs w:val="24"/>
     </w:rPr>
   </w:style>
-  <w:style w:type="character" w:customStyle="1" w:styleId="CitaoCarter">
-    <w:name w:val="Citação Caráter"/>
-    <w:basedOn w:val="Tipodeletrapredefinidodopargrafo"/>
-    <w:link w:val="Citao"/>
+  <w:style w:type="character" w:customStyle="1" w:styleId="QuoteChar">
+    <w:name w:val="Quote Char"/>
+    <w:basedOn w:val="DefaultParagraphFont"/>
+    <w:link w:val="Quote"/>
     <w:uiPriority w:val="29"/>
     <w:rsid w:val="00E417BA"/>
     <w:rPr>
@@ -8149,11 +8304,11 @@
       <w:szCs w:val="24"/>
     </w:rPr>
   </w:style>
-  <w:style w:type="paragraph" w:styleId="CitaoIntensa">
+  <w:style w:type="paragraph" w:styleId="IntenseQuote">
     <w:name w:val="Intense Quote"/>
     <w:basedOn w:val="Normal"/>
     <w:next w:val="Normal"/>
-    <w:link w:val="CitaoIntensaCarter"/>
+    <w:link w:val="IntenseQuoteChar"/>
     <w:uiPriority w:val="30"/>
     <w:qFormat/>
     <w:rsid w:val="00E417BA"/>
@@ -8170,10 +8325,10 @@
       <w:szCs w:val="28"/>
     </w:rPr>
   </w:style>
-  <w:style w:type="character" w:customStyle="1" w:styleId="CitaoIntensaCarter">
-    <w:name w:val="Citação Intensa Caráter"/>
-    <w:basedOn w:val="Tipodeletrapredefinidodopargrafo"/>
-    <w:link w:val="CitaoIntensa"/>
+  <w:style w:type="character" w:customStyle="1" w:styleId="IntenseQuoteChar">
+    <w:name w:val="Intense Quote Char"/>
+    <w:basedOn w:val="DefaultParagraphFont"/>
+    <w:link w:val="IntenseQuote"/>
     <w:uiPriority w:val="30"/>
     <w:rsid w:val="00E417BA"/>
     <w:rPr>
@@ -8184,9 +8339,9 @@
       <w:szCs w:val="28"/>
     </w:rPr>
   </w:style>
-  <w:style w:type="character" w:styleId="nfaseDiscreta">
+  <w:style w:type="character" w:styleId="SubtleEmphasis">
     <w:name w:val="Subtle Emphasis"/>
-    <w:basedOn w:val="Tipodeletrapredefinidodopargrafo"/>
+    <w:basedOn w:val="DefaultParagraphFont"/>
     <w:uiPriority w:val="19"/>
     <w:qFormat/>
     <w:rsid w:val="00E417BA"/>
@@ -8196,9 +8351,9 @@
       <w:color w:val="595959" w:themeColor="text1" w:themeTint="A6"/>
     </w:rPr>
   </w:style>
-  <w:style w:type="character" w:styleId="nfaseIntensa">
+  <w:style w:type="character" w:styleId="IntenseEmphasis">
     <w:name w:val="Intense Emphasis"/>
-    <w:basedOn w:val="Tipodeletrapredefinidodopargrafo"/>
+    <w:basedOn w:val="DefaultParagraphFont"/>
     <w:uiPriority w:val="21"/>
     <w:qFormat/>
     <w:rsid w:val="00E417BA"/>
@@ -8210,9 +8365,9 @@
       <w:color w:val="auto"/>
     </w:rPr>
   </w:style>
-  <w:style w:type="character" w:styleId="RefernciaDiscreta">
+  <w:style w:type="character" w:styleId="SubtleReference">
     <w:name w:val="Subtle Reference"/>
-    <w:basedOn w:val="Tipodeletrapredefinidodopargrafo"/>
+    <w:basedOn w:val="DefaultParagraphFont"/>
     <w:uiPriority w:val="31"/>
     <w:qFormat/>
     <w:rsid w:val="00E417BA"/>
@@ -8224,9 +8379,9 @@
       <w:u w:val="single" w:color="7F7F7F" w:themeColor="text1" w:themeTint="80"/>
     </w:rPr>
   </w:style>
-  <w:style w:type="character" w:styleId="RefernciaIntensa">
+  <w:style w:type="character" w:styleId="IntenseReference">
     <w:name w:val="Intense Reference"/>
-    <w:basedOn w:val="Tipodeletrapredefinidodopargrafo"/>
+    <w:basedOn w:val="DefaultParagraphFont"/>
     <w:uiPriority w:val="32"/>
     <w:qFormat/>
     <w:rsid w:val="00E417BA"/>
@@ -8240,9 +8395,9 @@
       <w:u w:val="single"/>
     </w:rPr>
   </w:style>
-  <w:style w:type="character" w:styleId="TtulodoLivro">
+  <w:style w:type="character" w:styleId="BookTitle">
     <w:name w:val="Book Title"/>
-    <w:basedOn w:val="Tipodeletrapredefinidodopargrafo"/>
+    <w:basedOn w:val="DefaultParagraphFont"/>
     <w:uiPriority w:val="33"/>
     <w:qFormat/>
     <w:rsid w:val="00E417BA"/>
@@ -8254,9 +8409,9 @@
       <w:spacing w:val="0"/>
     </w:rPr>
   </w:style>
-  <w:style w:type="paragraph" w:styleId="Cabealhodondice">
+  <w:style w:type="paragraph" w:styleId="TOCHeading">
     <w:name w:val="TOC Heading"/>
-    <w:basedOn w:val="Ttulo1"/>
+    <w:basedOn w:val="Heading1"/>
     <w:next w:val="Normal"/>
     <w:uiPriority w:val="39"/>
     <w:unhideWhenUsed/>
@@ -8266,9 +8421,9 @@
       <w:outlineLvl w:val="9"/>
     </w:pPr>
   </w:style>
-  <w:style w:type="character" w:styleId="Hiperligao">
+  <w:style w:type="character" w:styleId="Hyperlink">
     <w:name w:val="Hyperlink"/>
-    <w:basedOn w:val="Tipodeletrapredefinidodopargrafo"/>
+    <w:basedOn w:val="DefaultParagraphFont"/>
     <w:uiPriority w:val="99"/>
     <w:unhideWhenUsed/>
     <w:rsid w:val="00E417BA"/>
@@ -8277,9 +8432,9 @@
       <w:u w:val="single"/>
     </w:rPr>
   </w:style>
-  <w:style w:type="character" w:styleId="MenoNoResolvida">
+  <w:style w:type="character" w:customStyle="1" w:styleId="UnresolvedMention">
     <w:name w:val="Unresolved Mention"/>
-    <w:basedOn w:val="Tipodeletrapredefinidodopargrafo"/>
+    <w:basedOn w:val="DefaultParagraphFont"/>
     <w:uiPriority w:val="99"/>
     <w:semiHidden/>
     <w:unhideWhenUsed/>
@@ -8289,10 +8444,10 @@
       <w:shd w:val="clear" w:color="auto" w:fill="E6E6E6"/>
     </w:rPr>
   </w:style>
-  <w:style w:type="paragraph" w:styleId="Cabealho">
+  <w:style w:type="paragraph" w:styleId="Header">
     <w:name w:val="header"/>
     <w:basedOn w:val="Normal"/>
-    <w:link w:val="CabealhoCarter"/>
+    <w:link w:val="HeaderChar"/>
     <w:uiPriority w:val="99"/>
     <w:unhideWhenUsed/>
     <w:rsid w:val="00280467"/>
@@ -8304,17 +8459,17 @@
       <w:spacing w:after="0" w:line="240" w:lineRule="auto"/>
     </w:pPr>
   </w:style>
-  <w:style w:type="character" w:customStyle="1" w:styleId="CabealhoCarter">
-    <w:name w:val="Cabeçalho Caráter"/>
-    <w:basedOn w:val="Tipodeletrapredefinidodopargrafo"/>
-    <w:link w:val="Cabealho"/>
+  <w:style w:type="character" w:customStyle="1" w:styleId="HeaderChar">
+    <w:name w:val="Header Char"/>
+    <w:basedOn w:val="DefaultParagraphFont"/>
+    <w:link w:val="Header"/>
     <w:uiPriority w:val="99"/>
     <w:rsid w:val="00280467"/>
   </w:style>
-  <w:style w:type="paragraph" w:styleId="Rodap">
+  <w:style w:type="paragraph" w:styleId="Footer">
     <w:name w:val="footer"/>
     <w:basedOn w:val="Normal"/>
-    <w:link w:val="RodapCarter"/>
+    <w:link w:val="FooterChar"/>
     <w:uiPriority w:val="99"/>
     <w:unhideWhenUsed/>
     <w:rsid w:val="00280467"/>
@@ -8326,17 +8481,17 @@
       <w:spacing w:after="0" w:line="240" w:lineRule="auto"/>
     </w:pPr>
   </w:style>
-  <w:style w:type="character" w:customStyle="1" w:styleId="RodapCarter">
-    <w:name w:val="Rodapé Caráter"/>
-    <w:basedOn w:val="Tipodeletrapredefinidodopargrafo"/>
-    <w:link w:val="Rodap"/>
+  <w:style w:type="character" w:customStyle="1" w:styleId="FooterChar">
+    <w:name w:val="Footer Char"/>
+    <w:basedOn w:val="DefaultParagraphFont"/>
+    <w:link w:val="Footer"/>
     <w:uiPriority w:val="99"/>
     <w:rsid w:val="00280467"/>
   </w:style>
-  <w:style w:type="paragraph" w:styleId="Textodebalo">
+  <w:style w:type="paragraph" w:styleId="BalloonText">
     <w:name w:val="Balloon Text"/>
     <w:basedOn w:val="Normal"/>
-    <w:link w:val="TextodebaloCarter"/>
+    <w:link w:val="BalloonTextChar"/>
     <w:uiPriority w:val="99"/>
     <w:semiHidden/>
     <w:unhideWhenUsed/>
@@ -8350,10 +8505,10 @@
       <w:szCs w:val="18"/>
     </w:rPr>
   </w:style>
-  <w:style w:type="character" w:customStyle="1" w:styleId="TextodebaloCarter">
-    <w:name w:val="Texto de balão Caráter"/>
-    <w:basedOn w:val="Tipodeletrapredefinidodopargrafo"/>
-    <w:link w:val="Textodebalo"/>
+  <w:style w:type="character" w:customStyle="1" w:styleId="BalloonTextChar">
+    <w:name w:val="Balloon Text Char"/>
+    <w:basedOn w:val="DefaultParagraphFont"/>
+    <w:link w:val="BalloonText"/>
     <w:uiPriority w:val="99"/>
     <w:semiHidden/>
     <w:rsid w:val="00603663"/>
@@ -8379,7 +8534,7 @@
       <w:lang w:eastAsia="en-GB"/>
     </w:rPr>
   </w:style>
-  <w:style w:type="paragraph" w:styleId="ndice2">
+  <w:style w:type="paragraph" w:styleId="TOC2">
     <w:name w:val="toc 2"/>
     <w:basedOn w:val="Normal"/>
     <w:next w:val="Normal"/>
@@ -8392,7 +8547,7 @@
       <w:ind w:left="240"/>
     </w:pPr>
   </w:style>
-  <w:style w:type="paragraph" w:styleId="ndice1">
+  <w:style w:type="paragraph" w:styleId="TOC1">
     <w:name w:val="toc 1"/>
     <w:basedOn w:val="Normal"/>
     <w:next w:val="Normal"/>
@@ -8404,7 +8559,7 @@
       <w:spacing w:after="100"/>
     </w:pPr>
   </w:style>
-  <w:style w:type="paragraph" w:styleId="PargrafodaLista">
+  <w:style w:type="paragraph" w:styleId="ListParagraph">
     <w:name w:val="List Paragraph"/>
     <w:basedOn w:val="Normal"/>
     <w:uiPriority w:val="34"/>
@@ -8415,7 +8570,7 @@
       <w:contextualSpacing/>
     </w:pPr>
   </w:style>
-  <w:style w:type="paragraph" w:styleId="ndice3">
+  <w:style w:type="paragraph" w:styleId="TOC3">
     <w:name w:val="toc 3"/>
     <w:basedOn w:val="Normal"/>
     <w:next w:val="Normal"/>
@@ -8436,7 +8591,7 @@
   </w:style>
   <w:style w:type="character" w:customStyle="1" w:styleId="mwe-math-mathml-inline">
     <w:name w:val="mwe-math-mathml-inline"/>
-    <w:basedOn w:val="Tipodeletrapredefinidodopargrafo"/>
+    <w:basedOn w:val="DefaultParagraphFont"/>
     <w:rsid w:val="006C6620"/>
   </w:style>
 </w:styles>
@@ -8742,7 +8897,7 @@
 </file>
 
 <file path=customXml/itemProps1.xml><?xml version="1.0" encoding="utf-8"?>
-<ds:datastoreItem xmlns:ds="http://schemas.openxmlformats.org/officeDocument/2006/customXml" ds:itemID="{5FB62E6C-19AF-4E11-BBB6-3A2348A91A51}">
+<ds:datastoreItem xmlns:ds="http://schemas.openxmlformats.org/officeDocument/2006/customXml" ds:itemID="{9C3A1A25-BF35-4A80-9B44-9E30842F2F19}">
   <ds:schemaRefs>
     <ds:schemaRef ds:uri="http://schemas.openxmlformats.org/officeDocument/2006/bibliography"/>
   </ds:schemaRefs>

</xml_diff>